<commit_message>
docs(TPC-DER): update Línea Base 2 documentation
</commit_message>
<xml_diff>
--- a/Línea Base/TPC/Línea Base 02/Análisis/TPC-DER.docx
+++ b/Línea Base/TPC/Línea Base 02/Análisis/TPC-DER.docx
@@ -124,7 +124,7 @@
           <w:szCs w:val="24"/>
           <w:rtl w:val="0"/>
         </w:rPr>
-        <w:t xml:space="preserve">mAI-ER: Especificación de Requisito 1</w:t>
+        <w:t xml:space="preserve">mAI-ER: Documento de Especificación de Requisitos</w:t>
       </w:r>
     </w:p>
     <w:p>
@@ -280,6 +280,361 @@
     <w:p>
       <w:pPr>
         <w:spacing w:after="200" w:before="200" w:lineRule="auto"/>
+        <w:jc w:val="both"/>
+        <w:rPr>
+          <w:rFonts w:ascii="IBM Plex Serif" w:cs="IBM Plex Serif" w:eastAsia="IBM Plex Serif" w:hAnsi="IBM Plex Serif"/>
+          <w:b w:val="1"/>
+          <w:sz w:val="24"/>
+          <w:szCs w:val="24"/>
+        </w:rPr>
+      </w:pPr>
+      <w:r>
+        <w:rPr>
+          <w:rFonts w:ascii="IBM Plex Serif" w:cs="IBM Plex Serif" w:eastAsia="IBM Plex Serif" w:hAnsi="IBM Plex Serif"/>
+          <w:b w:val="1"/>
+          <w:sz w:val="24"/>
+          <w:szCs w:val="24"/>
+          <w:rtl w:val="0"/>
+        </w:rPr>
+        <w:t xml:space="preserve">Historial de revisiones</w:t>
+      </w:r>
+    </w:p>
+    <w:tbl>
+      <w:tblPr>
+        <w:tblStyle w:val="Table1"/>
+        <w:tblW w:w="8940.0" w:type="dxa"/>
+        <w:jc w:val="left"/>
+        <w:tblBorders>
+          <w:top w:color="000000" w:space="0" w:sz="8" w:val="single"/>
+          <w:left w:color="000000" w:space="0" w:sz="8" w:val="single"/>
+          <w:bottom w:color="000000" w:space="0" w:sz="8" w:val="single"/>
+          <w:right w:color="000000" w:space="0" w:sz="8" w:val="single"/>
+          <w:insideH w:color="000000" w:space="0" w:sz="8" w:val="single"/>
+          <w:insideV w:color="000000" w:space="0" w:sz="8" w:val="single"/>
+        </w:tblBorders>
+        <w:tblLayout w:type="fixed"/>
+        <w:tblLook w:val="0600"/>
+      </w:tblPr>
+      <w:tblGrid>
+        <w:gridCol w:w="1530"/>
+        <w:gridCol w:w="2280"/>
+        <w:gridCol w:w="2895"/>
+        <w:gridCol w:w="2235"/>
+        <w:tblGridChange w:id="0">
+          <w:tblGrid>
+            <w:gridCol w:w="1530"/>
+            <w:gridCol w:w="2280"/>
+            <w:gridCol w:w="2895"/>
+            <w:gridCol w:w="2235"/>
+          </w:tblGrid>
+        </w:tblGridChange>
+      </w:tblGrid>
+      <w:tr>
+        <w:trPr>
+          <w:cantSplit w:val="0"/>
+          <w:tblHeader w:val="0"/>
+        </w:trPr>
+        <w:tc>
+          <w:tcPr>
+            <w:shd w:fill="auto" w:val="clear"/>
+            <w:tcMar>
+              <w:top w:w="100.0" w:type="dxa"/>
+              <w:left w:w="100.0" w:type="dxa"/>
+              <w:bottom w:w="100.0" w:type="dxa"/>
+              <w:right w:w="100.0" w:type="dxa"/>
+            </w:tcMar>
+            <w:vAlign w:val="top"/>
+          </w:tcPr>
+          <w:p>
+            <w:pPr>
+              <w:widowControl w:val="0"/>
+              <w:spacing w:line="240" w:lineRule="auto"/>
+              <w:jc w:val="center"/>
+              <w:rPr>
+                <w:rFonts w:ascii="IBM Plex Serif" w:cs="IBM Plex Serif" w:eastAsia="IBM Plex Serif" w:hAnsi="IBM Plex Serif"/>
+                <w:b w:val="1"/>
+                <w:sz w:val="24"/>
+                <w:szCs w:val="24"/>
+              </w:rPr>
+            </w:pPr>
+            <w:r>
+              <w:rPr>
+                <w:rFonts w:ascii="IBM Plex Serif" w:cs="IBM Plex Serif" w:eastAsia="IBM Plex Serif" w:hAnsi="IBM Plex Serif"/>
+                <w:b w:val="1"/>
+                <w:sz w:val="24"/>
+                <w:szCs w:val="24"/>
+                <w:rtl w:val="0"/>
+              </w:rPr>
+              <w:t xml:space="preserve">Versión</w:t>
+            </w:r>
+          </w:p>
+        </w:tc>
+        <w:tc>
+          <w:tcPr>
+            <w:shd w:fill="auto" w:val="clear"/>
+            <w:tcMar>
+              <w:top w:w="100.0" w:type="dxa"/>
+              <w:left w:w="100.0" w:type="dxa"/>
+              <w:bottom w:w="100.0" w:type="dxa"/>
+              <w:right w:w="100.0" w:type="dxa"/>
+            </w:tcMar>
+            <w:vAlign w:val="top"/>
+          </w:tcPr>
+          <w:p>
+            <w:pPr>
+              <w:widowControl w:val="0"/>
+              <w:spacing w:line="240" w:lineRule="auto"/>
+              <w:jc w:val="center"/>
+              <w:rPr>
+                <w:rFonts w:ascii="IBM Plex Serif" w:cs="IBM Plex Serif" w:eastAsia="IBM Plex Serif" w:hAnsi="IBM Plex Serif"/>
+                <w:b w:val="1"/>
+                <w:sz w:val="24"/>
+                <w:szCs w:val="24"/>
+              </w:rPr>
+            </w:pPr>
+            <w:r>
+              <w:rPr>
+                <w:rFonts w:ascii="IBM Plex Serif" w:cs="IBM Plex Serif" w:eastAsia="IBM Plex Serif" w:hAnsi="IBM Plex Serif"/>
+                <w:b w:val="1"/>
+                <w:sz w:val="24"/>
+                <w:szCs w:val="24"/>
+                <w:rtl w:val="0"/>
+              </w:rPr>
+              <w:t xml:space="preserve">Autores</w:t>
+            </w:r>
+          </w:p>
+        </w:tc>
+        <w:tc>
+          <w:tcPr>
+            <w:shd w:fill="auto" w:val="clear"/>
+            <w:tcMar>
+              <w:top w:w="100.0" w:type="dxa"/>
+              <w:left w:w="100.0" w:type="dxa"/>
+              <w:bottom w:w="100.0" w:type="dxa"/>
+              <w:right w:w="100.0" w:type="dxa"/>
+            </w:tcMar>
+            <w:vAlign w:val="top"/>
+          </w:tcPr>
+          <w:p>
+            <w:pPr>
+              <w:widowControl w:val="0"/>
+              <w:spacing w:line="240" w:lineRule="auto"/>
+              <w:jc w:val="center"/>
+              <w:rPr>
+                <w:rFonts w:ascii="IBM Plex Serif" w:cs="IBM Plex Serif" w:eastAsia="IBM Plex Serif" w:hAnsi="IBM Plex Serif"/>
+                <w:b w:val="1"/>
+                <w:sz w:val="24"/>
+                <w:szCs w:val="24"/>
+              </w:rPr>
+            </w:pPr>
+            <w:r>
+              <w:rPr>
+                <w:rFonts w:ascii="IBM Plex Serif" w:cs="IBM Plex Serif" w:eastAsia="IBM Plex Serif" w:hAnsi="IBM Plex Serif"/>
+                <w:b w:val="1"/>
+                <w:sz w:val="24"/>
+                <w:szCs w:val="24"/>
+                <w:rtl w:val="0"/>
+              </w:rPr>
+              <w:t xml:space="preserve">Descripción de la versión</w:t>
+            </w:r>
+          </w:p>
+        </w:tc>
+        <w:tc>
+          <w:tcPr>
+            <w:shd w:fill="auto" w:val="clear"/>
+            <w:tcMar>
+              <w:top w:w="100.0" w:type="dxa"/>
+              <w:left w:w="100.0" w:type="dxa"/>
+              <w:bottom w:w="100.0" w:type="dxa"/>
+              <w:right w:w="100.0" w:type="dxa"/>
+            </w:tcMar>
+            <w:vAlign w:val="top"/>
+          </w:tcPr>
+          <w:p>
+            <w:pPr>
+              <w:widowControl w:val="0"/>
+              <w:spacing w:line="240" w:lineRule="auto"/>
+              <w:jc w:val="center"/>
+              <w:rPr>
+                <w:rFonts w:ascii="IBM Plex Serif" w:cs="IBM Plex Serif" w:eastAsia="IBM Plex Serif" w:hAnsi="IBM Plex Serif"/>
+                <w:b w:val="1"/>
+                <w:sz w:val="24"/>
+                <w:szCs w:val="24"/>
+              </w:rPr>
+            </w:pPr>
+            <w:r>
+              <w:rPr>
+                <w:rFonts w:ascii="IBM Plex Serif" w:cs="IBM Plex Serif" w:eastAsia="IBM Plex Serif" w:hAnsi="IBM Plex Serif"/>
+                <w:b w:val="1"/>
+                <w:sz w:val="24"/>
+                <w:szCs w:val="24"/>
+                <w:rtl w:val="0"/>
+              </w:rPr>
+              <w:t xml:space="preserve">Fecha</w:t>
+            </w:r>
+          </w:p>
+        </w:tc>
+      </w:tr>
+      <w:tr>
+        <w:trPr>
+          <w:cantSplit w:val="0"/>
+          <w:tblHeader w:val="0"/>
+        </w:trPr>
+        <w:tc>
+          <w:tcPr>
+            <w:shd w:fill="auto" w:val="clear"/>
+            <w:tcMar>
+              <w:top w:w="100.0" w:type="dxa"/>
+              <w:left w:w="100.0" w:type="dxa"/>
+              <w:bottom w:w="100.0" w:type="dxa"/>
+              <w:right w:w="100.0" w:type="dxa"/>
+            </w:tcMar>
+            <w:vAlign w:val="top"/>
+          </w:tcPr>
+          <w:p>
+            <w:pPr>
+              <w:widowControl w:val="0"/>
+              <w:spacing w:line="240" w:lineRule="auto"/>
+              <w:jc w:val="center"/>
+              <w:rPr>
+                <w:rFonts w:ascii="IBM Plex Serif" w:cs="IBM Plex Serif" w:eastAsia="IBM Plex Serif" w:hAnsi="IBM Plex Serif"/>
+                <w:sz w:val="24"/>
+                <w:szCs w:val="24"/>
+              </w:rPr>
+            </w:pPr>
+            <w:r>
+              <w:rPr>
+                <w:rFonts w:ascii="IBM Plex Serif" w:cs="IBM Plex Serif" w:eastAsia="IBM Plex Serif" w:hAnsi="IBM Plex Serif"/>
+                <w:sz w:val="24"/>
+                <w:szCs w:val="24"/>
+                <w:rtl w:val="0"/>
+              </w:rPr>
+              <w:t xml:space="preserve">v1.0a</w:t>
+            </w:r>
+          </w:p>
+        </w:tc>
+        <w:tc>
+          <w:tcPr>
+            <w:shd w:fill="auto" w:val="clear"/>
+            <w:tcMar>
+              <w:top w:w="100.0" w:type="dxa"/>
+              <w:left w:w="100.0" w:type="dxa"/>
+              <w:bottom w:w="100.0" w:type="dxa"/>
+              <w:right w:w="100.0" w:type="dxa"/>
+            </w:tcMar>
+            <w:vAlign w:val="top"/>
+          </w:tcPr>
+          <w:p>
+            <w:pPr>
+              <w:widowControl w:val="0"/>
+              <w:spacing w:line="240" w:lineRule="auto"/>
+              <w:jc w:val="center"/>
+              <w:rPr>
+                <w:rFonts w:ascii="IBM Plex Serif" w:cs="IBM Plex Serif" w:eastAsia="IBM Plex Serif" w:hAnsi="IBM Plex Serif"/>
+                <w:sz w:val="24"/>
+                <w:szCs w:val="24"/>
+              </w:rPr>
+            </w:pPr>
+            <w:r>
+              <w:rPr>
+                <w:rFonts w:ascii="IBM Plex Serif" w:cs="IBM Plex Serif" w:eastAsia="IBM Plex Serif" w:hAnsi="IBM Plex Serif"/>
+                <w:sz w:val="24"/>
+                <w:szCs w:val="24"/>
+                <w:rtl w:val="0"/>
+              </w:rPr>
+              <w:t xml:space="preserve">R.R.S.A. / Z.M.J.A.</w:t>
+            </w:r>
+          </w:p>
+        </w:tc>
+        <w:tc>
+          <w:tcPr>
+            <w:shd w:fill="auto" w:val="clear"/>
+            <w:tcMar>
+              <w:top w:w="100.0" w:type="dxa"/>
+              <w:left w:w="100.0" w:type="dxa"/>
+              <w:bottom w:w="100.0" w:type="dxa"/>
+              <w:right w:w="100.0" w:type="dxa"/>
+            </w:tcMar>
+            <w:vAlign w:val="top"/>
+          </w:tcPr>
+          <w:p>
+            <w:pPr>
+              <w:widowControl w:val="0"/>
+              <w:spacing w:line="240" w:lineRule="auto"/>
+              <w:jc w:val="center"/>
+              <w:rPr>
+                <w:rFonts w:ascii="IBM Plex Serif" w:cs="IBM Plex Serif" w:eastAsia="IBM Plex Serif" w:hAnsi="IBM Plex Serif"/>
+                <w:sz w:val="24"/>
+                <w:szCs w:val="24"/>
+              </w:rPr>
+            </w:pPr>
+            <w:r>
+              <w:rPr>
+                <w:rFonts w:ascii="IBM Plex Serif" w:cs="IBM Plex Serif" w:eastAsia="IBM Plex Serif" w:hAnsi="IBM Plex Serif"/>
+                <w:sz w:val="24"/>
+                <w:szCs w:val="24"/>
+                <w:rtl w:val="0"/>
+              </w:rPr>
+              <w:t xml:space="preserve">Verificación y Actualización de los Requisitos del Software</w:t>
+            </w:r>
+          </w:p>
+        </w:tc>
+        <w:tc>
+          <w:tcPr>
+            <w:shd w:fill="auto" w:val="clear"/>
+            <w:tcMar>
+              <w:top w:w="100.0" w:type="dxa"/>
+              <w:left w:w="100.0" w:type="dxa"/>
+              <w:bottom w:w="100.0" w:type="dxa"/>
+              <w:right w:w="100.0" w:type="dxa"/>
+            </w:tcMar>
+            <w:vAlign w:val="top"/>
+          </w:tcPr>
+          <w:p>
+            <w:pPr>
+              <w:widowControl w:val="0"/>
+              <w:spacing w:line="240" w:lineRule="auto"/>
+              <w:jc w:val="center"/>
+              <w:rPr>
+                <w:rFonts w:ascii="IBM Plex Serif" w:cs="IBM Plex Serif" w:eastAsia="IBM Plex Serif" w:hAnsi="IBM Plex Serif"/>
+                <w:sz w:val="24"/>
+                <w:szCs w:val="24"/>
+              </w:rPr>
+            </w:pPr>
+            <w:r>
+              <w:rPr>
+                <w:rFonts w:ascii="IBM Plex Serif" w:cs="IBM Plex Serif" w:eastAsia="IBM Plex Serif" w:hAnsi="IBM Plex Serif"/>
+                <w:sz w:val="24"/>
+                <w:szCs w:val="24"/>
+                <w:rtl w:val="0"/>
+              </w:rPr>
+              <w:t xml:space="preserve">08/05/2024</w:t>
+            </w:r>
+          </w:p>
+        </w:tc>
+      </w:tr>
+    </w:tbl>
+    <w:p>
+      <w:pPr>
+        <w:spacing w:after="200" w:before="200" w:lineRule="auto"/>
+        <w:ind w:firstLine="720"/>
+        <w:jc w:val="both"/>
+        <w:rPr>
+          <w:rFonts w:ascii="IBM Plex Serif" w:cs="IBM Plex Serif" w:eastAsia="IBM Plex Serif" w:hAnsi="IBM Plex Serif"/>
+          <w:b w:val="1"/>
+          <w:sz w:val="24"/>
+          <w:szCs w:val="24"/>
+        </w:rPr>
+      </w:pPr>
+      <w:r>
+        <w:rPr>
+          <w:rtl w:val="0"/>
+        </w:rPr>
+      </w:r>
+    </w:p>
+    <w:p>
+      <w:pPr>
+        <w:spacing w:after="200" w:before="200" w:lineRule="auto"/>
         <w:jc w:val="center"/>
         <w:rPr>
           <w:rFonts w:ascii="IBM Plex Serif" w:cs="IBM Plex Serif" w:eastAsia="IBM Plex Serif" w:hAnsi="IBM Plex Serif"/>
@@ -289,14 +644,2397 @@
         </w:rPr>
       </w:pPr>
       <w:r>
-        <w:rPr>
-          <w:rFonts w:ascii="IBM Plex Serif" w:cs="IBM Plex Serif" w:eastAsia="IBM Plex Serif" w:hAnsi="IBM Plex Serif"/>
-          <w:b w:val="1"/>
-          <w:sz w:val="24"/>
-          <w:szCs w:val="24"/>
+        <w:br w:type="page"/>
+      </w:r>
+      <w:r>
+        <w:rPr>
           <w:rtl w:val="0"/>
         </w:rPr>
-        <w:t xml:space="preserve">mAI-ER: Especificación de Requisito 6</w:t>
+      </w:r>
+    </w:p>
+    <w:p>
+      <w:pPr>
+        <w:spacing w:after="200" w:before="200" w:lineRule="auto"/>
+        <w:jc w:val="center"/>
+        <w:rPr>
+          <w:rFonts w:ascii="IBM Plex Serif" w:cs="IBM Plex Serif" w:eastAsia="IBM Plex Serif" w:hAnsi="IBM Plex Serif"/>
+          <w:b w:val="1"/>
+          <w:sz w:val="24"/>
+          <w:szCs w:val="24"/>
+        </w:rPr>
+      </w:pPr>
+      <w:r>
+        <w:rPr>
+          <w:rFonts w:ascii="IBM Plex Serif" w:cs="IBM Plex Serif" w:eastAsia="IBM Plex Serif" w:hAnsi="IBM Plex Serif"/>
+          <w:b w:val="1"/>
+          <w:sz w:val="24"/>
+          <w:szCs w:val="24"/>
+          <w:rtl w:val="0"/>
+        </w:rPr>
+        <w:t xml:space="preserve">Especificación de Requisitos Funcionales</w:t>
+      </w:r>
+    </w:p>
+    <w:p>
+      <w:pPr>
+        <w:spacing w:after="200" w:before="200" w:lineRule="auto"/>
+        <w:jc w:val="left"/>
+        <w:rPr>
+          <w:rFonts w:ascii="IBM Plex Serif" w:cs="IBM Plex Serif" w:eastAsia="IBM Plex Serif" w:hAnsi="IBM Plex Serif"/>
+          <w:b w:val="1"/>
+          <w:sz w:val="24"/>
+          <w:szCs w:val="24"/>
+        </w:rPr>
+      </w:pPr>
+      <w:r>
+        <w:rPr>
+          <w:rtl w:val="0"/>
+        </w:rPr>
+      </w:r>
+    </w:p>
+    <w:tbl>
+      <w:tblPr>
+        <w:tblStyle w:val="Table2"/>
+        <w:tblW w:w="9025.511811023624" w:type="dxa"/>
+        <w:jc w:val="left"/>
+        <w:tblBorders>
+          <w:top w:color="000000" w:space="0" w:sz="0" w:val="nil"/>
+          <w:left w:color="000000" w:space="0" w:sz="0" w:val="nil"/>
+          <w:bottom w:color="000000" w:space="0" w:sz="0" w:val="nil"/>
+          <w:right w:color="000000" w:space="0" w:sz="0" w:val="nil"/>
+          <w:insideH w:color="000000" w:space="0" w:sz="0" w:val="nil"/>
+          <w:insideV w:color="000000" w:space="0" w:sz="0" w:val="nil"/>
+        </w:tblBorders>
+        <w:tblLayout w:type="fixed"/>
+        <w:tblLook w:val="0600"/>
+      </w:tblPr>
+      <w:tblGrid>
+        <w:gridCol w:w="1025.9039135669611"/>
+        <w:gridCol w:w="1416.7244520686606"/>
+        <w:gridCol w:w="1697.626714116757"/>
+        <w:gridCol w:w="4885.256731271244"/>
+        <w:tblGridChange w:id="0">
+          <w:tblGrid>
+            <w:gridCol w:w="1025.9039135669611"/>
+            <w:gridCol w:w="1416.7244520686606"/>
+            <w:gridCol w:w="1697.626714116757"/>
+            <w:gridCol w:w="4885.256731271244"/>
+          </w:tblGrid>
+        </w:tblGridChange>
+      </w:tblGrid>
+      <w:tr>
+        <w:trPr>
+          <w:cantSplit w:val="0"/>
+          <w:trHeight w:val="300" w:hRule="atLeast"/>
+          <w:tblHeader w:val="0"/>
+        </w:trPr>
+        <w:tc>
+          <w:tcPr>
+            <w:tcBorders>
+              <w:top w:color="000000" w:space="0" w:sz="6" w:val="single"/>
+              <w:left w:color="000000" w:space="0" w:sz="6" w:val="single"/>
+              <w:bottom w:color="000000" w:space="0" w:sz="6" w:val="single"/>
+              <w:right w:color="000000" w:space="0" w:sz="6" w:val="single"/>
+            </w:tcBorders>
+            <w:shd w:fill="2a2a32" w:val="clear"/>
+            <w:tcMar>
+              <w:top w:w="0.0" w:type="dxa"/>
+              <w:left w:w="40.0" w:type="dxa"/>
+              <w:bottom w:w="0.0" w:type="dxa"/>
+              <w:right w:w="40.0" w:type="dxa"/>
+            </w:tcMar>
+            <w:vAlign w:val="center"/>
+          </w:tcPr>
+          <w:p>
+            <w:pPr>
+              <w:widowControl w:val="0"/>
+              <w:jc w:val="center"/>
+              <w:rPr>
+                <w:sz w:val="20"/>
+                <w:szCs w:val="20"/>
+              </w:rPr>
+            </w:pPr>
+            <w:r>
+              <w:rPr>
+                <w:b w:val="1"/>
+                <w:color w:val="ffffff"/>
+                <w:sz w:val="20"/>
+                <w:szCs w:val="20"/>
+                <w:rtl w:val="0"/>
+              </w:rPr>
+              <w:t xml:space="preserve">ID</w:t>
+            </w:r>
+            <w:r>
+              <w:rPr>
+                <w:rtl w:val="0"/>
+              </w:rPr>
+            </w:r>
+          </w:p>
+        </w:tc>
+        <w:tc>
+          <w:tcPr>
+            <w:tcBorders>
+              <w:top w:color="000000" w:space="0" w:sz="6" w:val="single"/>
+              <w:left w:color="cccccc" w:space="0" w:sz="6" w:val="single"/>
+              <w:bottom w:color="000000" w:space="0" w:sz="6" w:val="single"/>
+              <w:right w:color="000000" w:space="0" w:sz="6" w:val="single"/>
+            </w:tcBorders>
+            <w:shd w:fill="2a2a32" w:val="clear"/>
+            <w:tcMar>
+              <w:top w:w="0.0" w:type="dxa"/>
+              <w:left w:w="40.0" w:type="dxa"/>
+              <w:bottom w:w="0.0" w:type="dxa"/>
+              <w:right w:w="40.0" w:type="dxa"/>
+            </w:tcMar>
+            <w:vAlign w:val="center"/>
+          </w:tcPr>
+          <w:p>
+            <w:pPr>
+              <w:widowControl w:val="0"/>
+              <w:jc w:val="center"/>
+              <w:rPr>
+                <w:sz w:val="20"/>
+                <w:szCs w:val="20"/>
+              </w:rPr>
+            </w:pPr>
+            <w:r>
+              <w:rPr>
+                <w:b w:val="1"/>
+                <w:color w:val="ffffff"/>
+                <w:sz w:val="20"/>
+                <w:szCs w:val="20"/>
+                <w:rtl w:val="0"/>
+              </w:rPr>
+              <w:t xml:space="preserve">Actor</w:t>
+            </w:r>
+            <w:r>
+              <w:rPr>
+                <w:rtl w:val="0"/>
+              </w:rPr>
+            </w:r>
+          </w:p>
+        </w:tc>
+        <w:tc>
+          <w:tcPr>
+            <w:tcBorders>
+              <w:top w:color="000000" w:space="0" w:sz="6" w:val="single"/>
+              <w:left w:color="cccccc" w:space="0" w:sz="6" w:val="single"/>
+              <w:bottom w:color="000000" w:space="0" w:sz="6" w:val="single"/>
+              <w:right w:color="000000" w:space="0" w:sz="6" w:val="single"/>
+            </w:tcBorders>
+            <w:shd w:fill="2a2a32" w:val="clear"/>
+            <w:tcMar>
+              <w:top w:w="0.0" w:type="dxa"/>
+              <w:left w:w="40.0" w:type="dxa"/>
+              <w:bottom w:w="0.0" w:type="dxa"/>
+              <w:right w:w="40.0" w:type="dxa"/>
+            </w:tcMar>
+            <w:vAlign w:val="center"/>
+          </w:tcPr>
+          <w:p>
+            <w:pPr>
+              <w:widowControl w:val="0"/>
+              <w:jc w:val="center"/>
+              <w:rPr>
+                <w:sz w:val="20"/>
+                <w:szCs w:val="20"/>
+              </w:rPr>
+            </w:pPr>
+            <w:r>
+              <w:rPr>
+                <w:b w:val="1"/>
+                <w:color w:val="ffffff"/>
+                <w:sz w:val="20"/>
+                <w:szCs w:val="20"/>
+                <w:rtl w:val="0"/>
+              </w:rPr>
+              <w:t xml:space="preserve">Nombre Requisito</w:t>
+            </w:r>
+            <w:r>
+              <w:rPr>
+                <w:rtl w:val="0"/>
+              </w:rPr>
+            </w:r>
+          </w:p>
+        </w:tc>
+        <w:tc>
+          <w:tcPr>
+            <w:tcBorders>
+              <w:top w:color="000000" w:space="0" w:sz="6" w:val="single"/>
+              <w:left w:color="cccccc" w:space="0" w:sz="6" w:val="single"/>
+              <w:bottom w:color="000000" w:space="0" w:sz="6" w:val="single"/>
+              <w:right w:color="000000" w:space="0" w:sz="6" w:val="single"/>
+            </w:tcBorders>
+            <w:shd w:fill="2a2a32" w:val="clear"/>
+            <w:tcMar>
+              <w:top w:w="0.0" w:type="dxa"/>
+              <w:left w:w="40.0" w:type="dxa"/>
+              <w:bottom w:w="0.0" w:type="dxa"/>
+              <w:right w:w="40.0" w:type="dxa"/>
+            </w:tcMar>
+            <w:vAlign w:val="center"/>
+          </w:tcPr>
+          <w:p>
+            <w:pPr>
+              <w:widowControl w:val="0"/>
+              <w:jc w:val="center"/>
+              <w:rPr>
+                <w:sz w:val="20"/>
+                <w:szCs w:val="20"/>
+              </w:rPr>
+            </w:pPr>
+            <w:r>
+              <w:rPr>
+                <w:b w:val="1"/>
+                <w:color w:val="ffffff"/>
+                <w:sz w:val="20"/>
+                <w:szCs w:val="20"/>
+                <w:rtl w:val="0"/>
+              </w:rPr>
+              <w:t xml:space="preserve">Descripción</w:t>
+            </w:r>
+            <w:r>
+              <w:rPr>
+                <w:rtl w:val="0"/>
+              </w:rPr>
+            </w:r>
+          </w:p>
+        </w:tc>
+      </w:tr>
+      <w:tr>
+        <w:trPr>
+          <w:cantSplit w:val="0"/>
+          <w:trHeight w:val="1740" w:hRule="atLeast"/>
+          <w:tblHeader w:val="0"/>
+        </w:trPr>
+        <w:tc>
+          <w:tcPr>
+            <w:tcBorders>
+              <w:top w:color="cccccc" w:space="0" w:sz="6" w:val="single"/>
+              <w:left w:color="000000" w:space="0" w:sz="6" w:val="single"/>
+              <w:bottom w:color="000000" w:space="0" w:sz="6" w:val="single"/>
+              <w:right w:color="000000" w:space="0" w:sz="6" w:val="single"/>
+            </w:tcBorders>
+            <w:shd w:fill="99ff99" w:val="clear"/>
+            <w:tcMar>
+              <w:top w:w="0.0" w:type="dxa"/>
+              <w:left w:w="40.0" w:type="dxa"/>
+              <w:bottom w:w="0.0" w:type="dxa"/>
+              <w:right w:w="40.0" w:type="dxa"/>
+            </w:tcMar>
+            <w:vAlign w:val="center"/>
+          </w:tcPr>
+          <w:p>
+            <w:pPr>
+              <w:widowControl w:val="0"/>
+              <w:jc w:val="center"/>
+              <w:rPr>
+                <w:sz w:val="20"/>
+                <w:szCs w:val="20"/>
+              </w:rPr>
+            </w:pPr>
+            <w:r>
+              <w:rPr>
+                <w:b w:val="1"/>
+                <w:sz w:val="20"/>
+                <w:szCs w:val="20"/>
+                <w:rtl w:val="0"/>
+              </w:rPr>
+              <w:t xml:space="preserve">RQ01</w:t>
+            </w:r>
+            <w:r>
+              <w:rPr>
+                <w:rtl w:val="0"/>
+              </w:rPr>
+            </w:r>
+          </w:p>
+        </w:tc>
+        <w:tc>
+          <w:tcPr>
+            <w:tcBorders>
+              <w:top w:color="cccccc" w:space="0" w:sz="6" w:val="single"/>
+              <w:left w:color="cccccc" w:space="0" w:sz="6" w:val="single"/>
+              <w:bottom w:color="000000" w:space="0" w:sz="6" w:val="single"/>
+              <w:right w:color="000000" w:space="0" w:sz="6" w:val="single"/>
+            </w:tcBorders>
+            <w:shd w:fill="ffd966" w:val="clear"/>
+            <w:tcMar>
+              <w:top w:w="0.0" w:type="dxa"/>
+              <w:left w:w="40.0" w:type="dxa"/>
+              <w:bottom w:w="0.0" w:type="dxa"/>
+              <w:right w:w="40.0" w:type="dxa"/>
+            </w:tcMar>
+            <w:vAlign w:val="center"/>
+          </w:tcPr>
+          <w:p>
+            <w:pPr>
+              <w:widowControl w:val="0"/>
+              <w:jc w:val="center"/>
+              <w:rPr>
+                <w:sz w:val="20"/>
+                <w:szCs w:val="20"/>
+              </w:rPr>
+            </w:pPr>
+            <w:r>
+              <w:rPr>
+                <w:b w:val="1"/>
+                <w:sz w:val="20"/>
+                <w:szCs w:val="20"/>
+                <w:rtl w:val="0"/>
+              </w:rPr>
+              <w:t xml:space="preserve">gestor de redes sociales</w:t>
+            </w:r>
+            <w:r>
+              <w:rPr>
+                <w:rtl w:val="0"/>
+              </w:rPr>
+            </w:r>
+          </w:p>
+        </w:tc>
+        <w:tc>
+          <w:tcPr>
+            <w:tcBorders>
+              <w:top w:color="cccccc" w:space="0" w:sz="6" w:val="single"/>
+              <w:left w:color="cccccc" w:space="0" w:sz="6" w:val="single"/>
+              <w:bottom w:color="000000" w:space="0" w:sz="6" w:val="single"/>
+              <w:right w:color="000000" w:space="0" w:sz="6" w:val="single"/>
+            </w:tcBorders>
+            <w:shd w:fill="ff9898" w:val="clear"/>
+            <w:tcMar>
+              <w:top w:w="0.0" w:type="dxa"/>
+              <w:left w:w="40.0" w:type="dxa"/>
+              <w:bottom w:w="0.0" w:type="dxa"/>
+              <w:right w:w="40.0" w:type="dxa"/>
+            </w:tcMar>
+            <w:vAlign w:val="center"/>
+          </w:tcPr>
+          <w:p>
+            <w:pPr>
+              <w:widowControl w:val="0"/>
+              <w:jc w:val="center"/>
+              <w:rPr>
+                <w:sz w:val="20"/>
+                <w:szCs w:val="20"/>
+              </w:rPr>
+            </w:pPr>
+            <w:r>
+              <w:rPr>
+                <w:b w:val="1"/>
+                <w:sz w:val="20"/>
+                <w:szCs w:val="20"/>
+                <w:rtl w:val="0"/>
+              </w:rPr>
+              <w:t xml:space="preserve">Módulo de asistencia de redacción (autocompletado)</w:t>
+            </w:r>
+            <w:r>
+              <w:rPr>
+                <w:rtl w:val="0"/>
+              </w:rPr>
+            </w:r>
+          </w:p>
+        </w:tc>
+        <w:tc>
+          <w:tcPr>
+            <w:tcBorders>
+              <w:top w:color="cccccc" w:space="0" w:sz="6" w:val="single"/>
+              <w:left w:color="cccccc" w:space="0" w:sz="6" w:val="single"/>
+              <w:bottom w:color="000000" w:space="0" w:sz="6" w:val="single"/>
+              <w:right w:color="000000" w:space="0" w:sz="6" w:val="single"/>
+            </w:tcBorders>
+            <w:shd w:fill="b9e1ff" w:val="clear"/>
+            <w:tcMar>
+              <w:top w:w="0.0" w:type="dxa"/>
+              <w:left w:w="40.0" w:type="dxa"/>
+              <w:bottom w:w="0.0" w:type="dxa"/>
+              <w:right w:w="40.0" w:type="dxa"/>
+            </w:tcMar>
+            <w:vAlign w:val="center"/>
+          </w:tcPr>
+          <w:p>
+            <w:pPr>
+              <w:widowControl w:val="0"/>
+              <w:jc w:val="center"/>
+              <w:rPr>
+                <w:b w:val="1"/>
+                <w:sz w:val="20"/>
+                <w:szCs w:val="20"/>
+              </w:rPr>
+            </w:pPr>
+            <w:r>
+              <w:rPr>
+                <w:b w:val="1"/>
+                <w:sz w:val="20"/>
+                <w:szCs w:val="20"/>
+                <w:rtl w:val="0"/>
+              </w:rPr>
+              <w:t xml:space="preserve">Yo, como gestor de redes sociales, deseo recibir sugerencias de compleción cada vez que escribo un post, para superar fácilmente bloqueos creativos y ahorrar tiempo.</w:t>
+            </w:r>
+          </w:p>
+        </w:tc>
+      </w:tr>
+      <w:tr>
+        <w:trPr>
+          <w:cantSplit w:val="0"/>
+          <w:trHeight w:val="1785" w:hRule="atLeast"/>
+          <w:tblHeader w:val="0"/>
+        </w:trPr>
+        <w:tc>
+          <w:tcPr>
+            <w:tcBorders>
+              <w:top w:color="cccccc" w:space="0" w:sz="6" w:val="single"/>
+              <w:left w:color="000000" w:space="0" w:sz="6" w:val="single"/>
+              <w:bottom w:color="000000" w:space="0" w:sz="6" w:val="single"/>
+              <w:right w:color="000000" w:space="0" w:sz="6" w:val="single"/>
+            </w:tcBorders>
+            <w:shd w:fill="99ff99" w:val="clear"/>
+            <w:tcMar>
+              <w:top w:w="0.0" w:type="dxa"/>
+              <w:left w:w="40.0" w:type="dxa"/>
+              <w:bottom w:w="0.0" w:type="dxa"/>
+              <w:right w:w="40.0" w:type="dxa"/>
+            </w:tcMar>
+            <w:vAlign w:val="center"/>
+          </w:tcPr>
+          <w:p>
+            <w:pPr>
+              <w:widowControl w:val="0"/>
+              <w:jc w:val="center"/>
+              <w:rPr>
+                <w:sz w:val="20"/>
+                <w:szCs w:val="20"/>
+              </w:rPr>
+            </w:pPr>
+            <w:r>
+              <w:rPr>
+                <w:b w:val="1"/>
+                <w:sz w:val="20"/>
+                <w:szCs w:val="20"/>
+                <w:rtl w:val="0"/>
+              </w:rPr>
+              <w:t xml:space="preserve">RQ02</w:t>
+            </w:r>
+            <w:r>
+              <w:rPr>
+                <w:rtl w:val="0"/>
+              </w:rPr>
+            </w:r>
+          </w:p>
+        </w:tc>
+        <w:tc>
+          <w:tcPr>
+            <w:tcBorders>
+              <w:top w:color="cccccc" w:space="0" w:sz="6" w:val="single"/>
+              <w:left w:color="cccccc" w:space="0" w:sz="6" w:val="single"/>
+              <w:bottom w:color="000000" w:space="0" w:sz="6" w:val="single"/>
+              <w:right w:color="000000" w:space="0" w:sz="6" w:val="single"/>
+            </w:tcBorders>
+            <w:shd w:fill="ffd966" w:val="clear"/>
+            <w:tcMar>
+              <w:top w:w="0.0" w:type="dxa"/>
+              <w:left w:w="40.0" w:type="dxa"/>
+              <w:bottom w:w="0.0" w:type="dxa"/>
+              <w:right w:w="40.0" w:type="dxa"/>
+            </w:tcMar>
+            <w:vAlign w:val="center"/>
+          </w:tcPr>
+          <w:p>
+            <w:pPr>
+              <w:widowControl w:val="0"/>
+              <w:jc w:val="center"/>
+              <w:rPr>
+                <w:sz w:val="20"/>
+                <w:szCs w:val="20"/>
+              </w:rPr>
+            </w:pPr>
+            <w:r>
+              <w:rPr>
+                <w:b w:val="1"/>
+                <w:sz w:val="20"/>
+                <w:szCs w:val="20"/>
+                <w:rtl w:val="0"/>
+              </w:rPr>
+              <w:t xml:space="preserve">usuario general</w:t>
+            </w:r>
+            <w:r>
+              <w:rPr>
+                <w:rtl w:val="0"/>
+              </w:rPr>
+            </w:r>
+          </w:p>
+        </w:tc>
+        <w:tc>
+          <w:tcPr>
+            <w:tcBorders>
+              <w:top w:color="cccccc" w:space="0" w:sz="6" w:val="single"/>
+              <w:left w:color="cccccc" w:space="0" w:sz="6" w:val="single"/>
+              <w:bottom w:color="000000" w:space="0" w:sz="6" w:val="single"/>
+              <w:right w:color="000000" w:space="0" w:sz="6" w:val="single"/>
+            </w:tcBorders>
+            <w:shd w:fill="ff9898" w:val="clear"/>
+            <w:tcMar>
+              <w:top w:w="0.0" w:type="dxa"/>
+              <w:left w:w="40.0" w:type="dxa"/>
+              <w:bottom w:w="0.0" w:type="dxa"/>
+              <w:right w:w="40.0" w:type="dxa"/>
+            </w:tcMar>
+            <w:vAlign w:val="center"/>
+          </w:tcPr>
+          <w:p>
+            <w:pPr>
+              <w:widowControl w:val="0"/>
+              <w:jc w:val="center"/>
+              <w:rPr>
+                <w:b w:val="1"/>
+                <w:sz w:val="20"/>
+                <w:szCs w:val="20"/>
+              </w:rPr>
+            </w:pPr>
+            <w:r>
+              <w:rPr>
+                <w:b w:val="1"/>
+                <w:sz w:val="20"/>
+                <w:szCs w:val="20"/>
+                <w:rtl w:val="0"/>
+              </w:rPr>
+              <w:t xml:space="preserve">Módulo de asistencia de redacción (corrección)</w:t>
+            </w:r>
+          </w:p>
+        </w:tc>
+        <w:tc>
+          <w:tcPr>
+            <w:tcBorders>
+              <w:top w:color="cccccc" w:space="0" w:sz="6" w:val="single"/>
+              <w:left w:color="cccccc" w:space="0" w:sz="6" w:val="single"/>
+              <w:bottom w:color="000000" w:space="0" w:sz="6" w:val="single"/>
+              <w:right w:color="000000" w:space="0" w:sz="6" w:val="single"/>
+            </w:tcBorders>
+            <w:shd w:fill="b9e1ff" w:val="clear"/>
+            <w:tcMar>
+              <w:top w:w="0.0" w:type="dxa"/>
+              <w:left w:w="40.0" w:type="dxa"/>
+              <w:bottom w:w="0.0" w:type="dxa"/>
+              <w:right w:w="40.0" w:type="dxa"/>
+            </w:tcMar>
+            <w:vAlign w:val="center"/>
+          </w:tcPr>
+          <w:p>
+            <w:pPr>
+              <w:widowControl w:val="0"/>
+              <w:jc w:val="center"/>
+              <w:rPr>
+                <w:sz w:val="20"/>
+                <w:szCs w:val="20"/>
+              </w:rPr>
+            </w:pPr>
+            <w:r>
+              <w:rPr>
+                <w:b w:val="1"/>
+                <w:sz w:val="20"/>
+                <w:szCs w:val="20"/>
+                <w:rtl w:val="0"/>
+              </w:rPr>
+              <w:t xml:space="preserve">Yo, como usuario, deseo que, al redactar un texto, ciertas secciones que no se ajustan a las normas de estilo y tono deseadas sean resaltadas, recibiendo múltiples sugerencias de corrección, de modo que mi contenido sea lo más efectivo y profesional posible.</w:t>
+            </w:r>
+            <w:r>
+              <w:rPr>
+                <w:rtl w:val="0"/>
+              </w:rPr>
+            </w:r>
+          </w:p>
+        </w:tc>
+      </w:tr>
+      <w:tr>
+        <w:trPr>
+          <w:cantSplit w:val="0"/>
+          <w:trHeight w:val="1770" w:hRule="atLeast"/>
+          <w:tblHeader w:val="0"/>
+        </w:trPr>
+        <w:tc>
+          <w:tcPr>
+            <w:tcBorders>
+              <w:top w:color="cccccc" w:space="0" w:sz="6" w:val="single"/>
+              <w:left w:color="000000" w:space="0" w:sz="6" w:val="single"/>
+              <w:bottom w:color="000000" w:space="0" w:sz="6" w:val="single"/>
+              <w:right w:color="000000" w:space="0" w:sz="6" w:val="single"/>
+            </w:tcBorders>
+            <w:shd w:fill="99ff99" w:val="clear"/>
+            <w:tcMar>
+              <w:top w:w="0.0" w:type="dxa"/>
+              <w:left w:w="40.0" w:type="dxa"/>
+              <w:bottom w:w="0.0" w:type="dxa"/>
+              <w:right w:w="40.0" w:type="dxa"/>
+            </w:tcMar>
+            <w:vAlign w:val="center"/>
+          </w:tcPr>
+          <w:p>
+            <w:pPr>
+              <w:widowControl w:val="0"/>
+              <w:jc w:val="center"/>
+              <w:rPr>
+                <w:sz w:val="20"/>
+                <w:szCs w:val="20"/>
+              </w:rPr>
+            </w:pPr>
+            <w:r>
+              <w:rPr>
+                <w:b w:val="1"/>
+                <w:sz w:val="20"/>
+                <w:szCs w:val="20"/>
+                <w:rtl w:val="0"/>
+              </w:rPr>
+              <w:t xml:space="preserve">RQ03</w:t>
+            </w:r>
+            <w:r>
+              <w:rPr>
+                <w:rtl w:val="0"/>
+              </w:rPr>
+            </w:r>
+          </w:p>
+        </w:tc>
+        <w:tc>
+          <w:tcPr>
+            <w:tcBorders>
+              <w:top w:color="cccccc" w:space="0" w:sz="6" w:val="single"/>
+              <w:left w:color="cccccc" w:space="0" w:sz="6" w:val="single"/>
+              <w:bottom w:color="000000" w:space="0" w:sz="6" w:val="single"/>
+              <w:right w:color="000000" w:space="0" w:sz="6" w:val="single"/>
+            </w:tcBorders>
+            <w:shd w:fill="ffd966" w:val="clear"/>
+            <w:tcMar>
+              <w:top w:w="0.0" w:type="dxa"/>
+              <w:left w:w="40.0" w:type="dxa"/>
+              <w:bottom w:w="0.0" w:type="dxa"/>
+              <w:right w:w="40.0" w:type="dxa"/>
+            </w:tcMar>
+            <w:vAlign w:val="center"/>
+          </w:tcPr>
+          <w:p>
+            <w:pPr>
+              <w:widowControl w:val="0"/>
+              <w:jc w:val="center"/>
+              <w:rPr>
+                <w:sz w:val="20"/>
+                <w:szCs w:val="20"/>
+              </w:rPr>
+            </w:pPr>
+            <w:r>
+              <w:rPr>
+                <w:b w:val="1"/>
+                <w:sz w:val="20"/>
+                <w:szCs w:val="20"/>
+                <w:rtl w:val="0"/>
+              </w:rPr>
+              <w:t xml:space="preserve">asistente administrativo</w:t>
+            </w:r>
+            <w:r>
+              <w:rPr>
+                <w:rtl w:val="0"/>
+              </w:rPr>
+            </w:r>
+          </w:p>
+        </w:tc>
+        <w:tc>
+          <w:tcPr>
+            <w:tcBorders>
+              <w:top w:color="cccccc" w:space="0" w:sz="6" w:val="single"/>
+              <w:left w:color="cccccc" w:space="0" w:sz="6" w:val="single"/>
+              <w:bottom w:color="000000" w:space="0" w:sz="6" w:val="single"/>
+              <w:right w:color="000000" w:space="0" w:sz="6" w:val="single"/>
+            </w:tcBorders>
+            <w:shd w:fill="ff9898" w:val="clear"/>
+            <w:tcMar>
+              <w:top w:w="0.0" w:type="dxa"/>
+              <w:left w:w="40.0" w:type="dxa"/>
+              <w:bottom w:w="0.0" w:type="dxa"/>
+              <w:right w:w="40.0" w:type="dxa"/>
+            </w:tcMar>
+            <w:vAlign w:val="center"/>
+          </w:tcPr>
+          <w:p>
+            <w:pPr>
+              <w:widowControl w:val="0"/>
+              <w:jc w:val="center"/>
+              <w:rPr>
+                <w:sz w:val="20"/>
+                <w:szCs w:val="20"/>
+              </w:rPr>
+            </w:pPr>
+            <w:r>
+              <w:rPr>
+                <w:b w:val="1"/>
+                <w:sz w:val="20"/>
+                <w:szCs w:val="20"/>
+                <w:rtl w:val="0"/>
+              </w:rPr>
+              <w:t xml:space="preserve">Módulo de Funciones cíclicas (Preset Recordatorios)</w:t>
+            </w:r>
+            <w:r>
+              <w:rPr>
+                <w:rtl w:val="0"/>
+              </w:rPr>
+            </w:r>
+          </w:p>
+        </w:tc>
+        <w:tc>
+          <w:tcPr>
+            <w:tcBorders>
+              <w:top w:color="cccccc" w:space="0" w:sz="6" w:val="single"/>
+              <w:left w:color="cccccc" w:space="0" w:sz="6" w:val="single"/>
+              <w:bottom w:color="000000" w:space="0" w:sz="6" w:val="single"/>
+              <w:right w:color="000000" w:space="0" w:sz="6" w:val="single"/>
+            </w:tcBorders>
+            <w:shd w:fill="b9e1ff" w:val="clear"/>
+            <w:tcMar>
+              <w:top w:w="0.0" w:type="dxa"/>
+              <w:left w:w="40.0" w:type="dxa"/>
+              <w:bottom w:w="0.0" w:type="dxa"/>
+              <w:right w:w="40.0" w:type="dxa"/>
+            </w:tcMar>
+            <w:vAlign w:val="center"/>
+          </w:tcPr>
+          <w:p>
+            <w:pPr>
+              <w:widowControl w:val="0"/>
+              <w:jc w:val="center"/>
+              <w:rPr>
+                <w:sz w:val="20"/>
+                <w:szCs w:val="20"/>
+              </w:rPr>
+            </w:pPr>
+            <w:r>
+              <w:rPr>
+                <w:b w:val="1"/>
+                <w:sz w:val="20"/>
+                <w:szCs w:val="20"/>
+                <w:rtl w:val="0"/>
+              </w:rPr>
+              <w:t xml:space="preserve">Yo como asistente administrativo, quiero poder activar fácilmente el preset de Pomodoro desde la extensión, para que pueda dividir mi tiempo de trabajo en intervalos de 25 minutos seguidos de un descanso de 5 minutos, ayudándome a mejorar mi productividad y mantener mi enfoque.</w:t>
+            </w:r>
+            <w:r>
+              <w:rPr>
+                <w:rtl w:val="0"/>
+              </w:rPr>
+            </w:r>
+          </w:p>
+        </w:tc>
+      </w:tr>
+      <w:tr>
+        <w:trPr>
+          <w:cantSplit w:val="0"/>
+          <w:trHeight w:val="1695" w:hRule="atLeast"/>
+          <w:tblHeader w:val="0"/>
+        </w:trPr>
+        <w:tc>
+          <w:tcPr>
+            <w:tcBorders>
+              <w:top w:color="cccccc" w:space="0" w:sz="6" w:val="single"/>
+              <w:left w:color="000000" w:space="0" w:sz="6" w:val="single"/>
+              <w:bottom w:color="000000" w:space="0" w:sz="6" w:val="single"/>
+              <w:right w:color="000000" w:space="0" w:sz="6" w:val="single"/>
+            </w:tcBorders>
+            <w:shd w:fill="99ff99" w:val="clear"/>
+            <w:tcMar>
+              <w:top w:w="0.0" w:type="dxa"/>
+              <w:left w:w="40.0" w:type="dxa"/>
+              <w:bottom w:w="0.0" w:type="dxa"/>
+              <w:right w:w="40.0" w:type="dxa"/>
+            </w:tcMar>
+            <w:vAlign w:val="center"/>
+          </w:tcPr>
+          <w:p>
+            <w:pPr>
+              <w:widowControl w:val="0"/>
+              <w:jc w:val="center"/>
+              <w:rPr>
+                <w:sz w:val="20"/>
+                <w:szCs w:val="20"/>
+              </w:rPr>
+            </w:pPr>
+            <w:r>
+              <w:rPr>
+                <w:b w:val="1"/>
+                <w:sz w:val="20"/>
+                <w:szCs w:val="20"/>
+                <w:rtl w:val="0"/>
+              </w:rPr>
+              <w:t xml:space="preserve">RQ04</w:t>
+            </w:r>
+            <w:r>
+              <w:rPr>
+                <w:rtl w:val="0"/>
+              </w:rPr>
+            </w:r>
+          </w:p>
+        </w:tc>
+        <w:tc>
+          <w:tcPr>
+            <w:tcBorders>
+              <w:top w:color="cccccc" w:space="0" w:sz="6" w:val="single"/>
+              <w:left w:color="cccccc" w:space="0" w:sz="6" w:val="single"/>
+              <w:bottom w:color="000000" w:space="0" w:sz="6" w:val="single"/>
+              <w:right w:color="000000" w:space="0" w:sz="6" w:val="single"/>
+            </w:tcBorders>
+            <w:shd w:fill="ffd966" w:val="clear"/>
+            <w:tcMar>
+              <w:top w:w="0.0" w:type="dxa"/>
+              <w:left w:w="40.0" w:type="dxa"/>
+              <w:bottom w:w="0.0" w:type="dxa"/>
+              <w:right w:w="40.0" w:type="dxa"/>
+            </w:tcMar>
+            <w:vAlign w:val="center"/>
+          </w:tcPr>
+          <w:p>
+            <w:pPr>
+              <w:widowControl w:val="0"/>
+              <w:jc w:val="center"/>
+              <w:rPr>
+                <w:sz w:val="20"/>
+                <w:szCs w:val="20"/>
+              </w:rPr>
+            </w:pPr>
+            <w:r>
+              <w:rPr>
+                <w:b w:val="1"/>
+                <w:sz w:val="20"/>
+                <w:szCs w:val="20"/>
+                <w:rtl w:val="0"/>
+              </w:rPr>
+              <w:t xml:space="preserve">usuario general</w:t>
+            </w:r>
+            <w:r>
+              <w:rPr>
+                <w:rtl w:val="0"/>
+              </w:rPr>
+            </w:r>
+          </w:p>
+        </w:tc>
+        <w:tc>
+          <w:tcPr>
+            <w:tcBorders>
+              <w:top w:color="cccccc" w:space="0" w:sz="6" w:val="single"/>
+              <w:left w:color="cccccc" w:space="0" w:sz="6" w:val="single"/>
+              <w:bottom w:color="000000" w:space="0" w:sz="6" w:val="single"/>
+              <w:right w:color="000000" w:space="0" w:sz="6" w:val="single"/>
+            </w:tcBorders>
+            <w:shd w:fill="ff9898" w:val="clear"/>
+            <w:tcMar>
+              <w:top w:w="0.0" w:type="dxa"/>
+              <w:left w:w="40.0" w:type="dxa"/>
+              <w:bottom w:w="0.0" w:type="dxa"/>
+              <w:right w:w="40.0" w:type="dxa"/>
+            </w:tcMar>
+            <w:vAlign w:val="center"/>
+          </w:tcPr>
+          <w:p>
+            <w:pPr>
+              <w:widowControl w:val="0"/>
+              <w:jc w:val="center"/>
+              <w:rPr>
+                <w:sz w:val="20"/>
+                <w:szCs w:val="20"/>
+              </w:rPr>
+            </w:pPr>
+            <w:r>
+              <w:rPr>
+                <w:b w:val="1"/>
+                <w:sz w:val="20"/>
+                <w:szCs w:val="20"/>
+                <w:rtl w:val="0"/>
+              </w:rPr>
+              <w:t xml:space="preserve">Módulo de Funciones cíclicas (Preset Recordatorios)</w:t>
+            </w:r>
+            <w:r>
+              <w:rPr>
+                <w:rtl w:val="0"/>
+              </w:rPr>
+            </w:r>
+          </w:p>
+        </w:tc>
+        <w:tc>
+          <w:tcPr>
+            <w:tcBorders>
+              <w:top w:color="cccccc" w:space="0" w:sz="6" w:val="single"/>
+              <w:left w:color="cccccc" w:space="0" w:sz="6" w:val="single"/>
+              <w:bottom w:color="000000" w:space="0" w:sz="6" w:val="single"/>
+              <w:right w:color="000000" w:space="0" w:sz="6" w:val="single"/>
+            </w:tcBorders>
+            <w:shd w:fill="b9e1ff" w:val="clear"/>
+            <w:tcMar>
+              <w:top w:w="0.0" w:type="dxa"/>
+              <w:left w:w="40.0" w:type="dxa"/>
+              <w:bottom w:w="0.0" w:type="dxa"/>
+              <w:right w:w="40.0" w:type="dxa"/>
+            </w:tcMar>
+            <w:vAlign w:val="center"/>
+          </w:tcPr>
+          <w:p>
+            <w:pPr>
+              <w:widowControl w:val="0"/>
+              <w:jc w:val="center"/>
+              <w:rPr>
+                <w:sz w:val="20"/>
+                <w:szCs w:val="20"/>
+              </w:rPr>
+            </w:pPr>
+            <w:r>
+              <w:rPr>
+                <w:b w:val="1"/>
+                <w:sz w:val="20"/>
+                <w:szCs w:val="20"/>
+                <w:rtl w:val="0"/>
+              </w:rPr>
+              <w:t xml:space="preserve">Yo, como un usuario que olvida mantenerse hidratado, quiero configurar recordatorios automáticos para mis reuniones o fechas de entrega para que pueda estar al pendiente de las actividades que me faltan realizar.</w:t>
+            </w:r>
+            <w:r>
+              <w:rPr>
+                <w:rtl w:val="0"/>
+              </w:rPr>
+            </w:r>
+          </w:p>
+        </w:tc>
+      </w:tr>
+      <w:tr>
+        <w:trPr>
+          <w:cantSplit w:val="0"/>
+          <w:trHeight w:val="1635" w:hRule="atLeast"/>
+          <w:tblHeader w:val="0"/>
+        </w:trPr>
+        <w:tc>
+          <w:tcPr>
+            <w:tcBorders>
+              <w:top w:color="cccccc" w:space="0" w:sz="6" w:val="single"/>
+              <w:left w:color="000000" w:space="0" w:sz="6" w:val="single"/>
+              <w:bottom w:color="000000" w:space="0" w:sz="6" w:val="single"/>
+              <w:right w:color="000000" w:space="0" w:sz="6" w:val="single"/>
+            </w:tcBorders>
+            <w:shd w:fill="99ff99" w:val="clear"/>
+            <w:tcMar>
+              <w:top w:w="0.0" w:type="dxa"/>
+              <w:left w:w="40.0" w:type="dxa"/>
+              <w:bottom w:w="0.0" w:type="dxa"/>
+              <w:right w:w="40.0" w:type="dxa"/>
+            </w:tcMar>
+            <w:vAlign w:val="center"/>
+          </w:tcPr>
+          <w:p>
+            <w:pPr>
+              <w:widowControl w:val="0"/>
+              <w:jc w:val="center"/>
+              <w:rPr>
+                <w:sz w:val="20"/>
+                <w:szCs w:val="20"/>
+              </w:rPr>
+            </w:pPr>
+            <w:r>
+              <w:rPr>
+                <w:b w:val="1"/>
+                <w:sz w:val="20"/>
+                <w:szCs w:val="20"/>
+                <w:rtl w:val="0"/>
+              </w:rPr>
+              <w:t xml:space="preserve">RQ05</w:t>
+            </w:r>
+            <w:r>
+              <w:rPr>
+                <w:rtl w:val="0"/>
+              </w:rPr>
+            </w:r>
+          </w:p>
+        </w:tc>
+        <w:tc>
+          <w:tcPr>
+            <w:tcBorders>
+              <w:top w:color="cccccc" w:space="0" w:sz="6" w:val="single"/>
+              <w:left w:color="cccccc" w:space="0" w:sz="6" w:val="single"/>
+              <w:bottom w:color="000000" w:space="0" w:sz="6" w:val="single"/>
+              <w:right w:color="000000" w:space="0" w:sz="6" w:val="single"/>
+            </w:tcBorders>
+            <w:shd w:fill="ffd966" w:val="clear"/>
+            <w:tcMar>
+              <w:top w:w="0.0" w:type="dxa"/>
+              <w:left w:w="40.0" w:type="dxa"/>
+              <w:bottom w:w="0.0" w:type="dxa"/>
+              <w:right w:w="40.0" w:type="dxa"/>
+            </w:tcMar>
+            <w:vAlign w:val="center"/>
+          </w:tcPr>
+          <w:p>
+            <w:pPr>
+              <w:widowControl w:val="0"/>
+              <w:jc w:val="center"/>
+              <w:rPr>
+                <w:sz w:val="20"/>
+                <w:szCs w:val="20"/>
+              </w:rPr>
+            </w:pPr>
+            <w:r>
+              <w:rPr>
+                <w:b w:val="1"/>
+                <w:sz w:val="20"/>
+                <w:szCs w:val="20"/>
+                <w:rtl w:val="0"/>
+              </w:rPr>
+              <w:t xml:space="preserve">usuario general</w:t>
+            </w:r>
+            <w:r>
+              <w:rPr>
+                <w:rtl w:val="0"/>
+              </w:rPr>
+            </w:r>
+          </w:p>
+        </w:tc>
+        <w:tc>
+          <w:tcPr>
+            <w:tcBorders>
+              <w:top w:color="cccccc" w:space="0" w:sz="6" w:val="single"/>
+              <w:left w:color="cccccc" w:space="0" w:sz="6" w:val="single"/>
+              <w:bottom w:color="000000" w:space="0" w:sz="6" w:val="single"/>
+              <w:right w:color="000000" w:space="0" w:sz="6" w:val="single"/>
+            </w:tcBorders>
+            <w:shd w:fill="ff9898" w:val="clear"/>
+            <w:tcMar>
+              <w:top w:w="0.0" w:type="dxa"/>
+              <w:left w:w="40.0" w:type="dxa"/>
+              <w:bottom w:w="0.0" w:type="dxa"/>
+              <w:right w:w="40.0" w:type="dxa"/>
+            </w:tcMar>
+            <w:vAlign w:val="center"/>
+          </w:tcPr>
+          <w:p>
+            <w:pPr>
+              <w:widowControl w:val="0"/>
+              <w:jc w:val="center"/>
+              <w:rPr>
+                <w:b w:val="1"/>
+                <w:sz w:val="20"/>
+                <w:szCs w:val="20"/>
+              </w:rPr>
+            </w:pPr>
+            <w:r>
+              <w:rPr>
+                <w:b w:val="1"/>
+                <w:sz w:val="20"/>
+                <w:szCs w:val="20"/>
+                <w:rtl w:val="0"/>
+              </w:rPr>
+              <w:t xml:space="preserve">Módulo de quick search (búsqueda y corrección de palabras)</w:t>
+            </w:r>
+          </w:p>
+        </w:tc>
+        <w:tc>
+          <w:tcPr>
+            <w:tcBorders>
+              <w:top w:color="cccccc" w:space="0" w:sz="6" w:val="single"/>
+              <w:left w:color="cccccc" w:space="0" w:sz="6" w:val="single"/>
+              <w:bottom w:color="000000" w:space="0" w:sz="6" w:val="single"/>
+              <w:right w:color="000000" w:space="0" w:sz="6" w:val="single"/>
+            </w:tcBorders>
+            <w:shd w:fill="b9e1ff" w:val="clear"/>
+            <w:tcMar>
+              <w:top w:w="0.0" w:type="dxa"/>
+              <w:left w:w="40.0" w:type="dxa"/>
+              <w:bottom w:w="0.0" w:type="dxa"/>
+              <w:right w:w="40.0" w:type="dxa"/>
+            </w:tcMar>
+            <w:vAlign w:val="center"/>
+          </w:tcPr>
+          <w:p>
+            <w:pPr>
+              <w:widowControl w:val="0"/>
+              <w:jc w:val="center"/>
+              <w:rPr>
+                <w:sz w:val="20"/>
+                <w:szCs w:val="20"/>
+              </w:rPr>
+            </w:pPr>
+            <w:r>
+              <w:rPr>
+                <w:b w:val="1"/>
+                <w:sz w:val="20"/>
+                <w:szCs w:val="20"/>
+                <w:rtl w:val="0"/>
+              </w:rPr>
+              <w:t xml:space="preserve">Yo, como empleado de una empresa, quiero poder buscar el significado y contexto de una palabra seleccionada en múltiples idiomas, para mejorar mi conocimiento lingüístico y habilidades de comunicación.</w:t>
+            </w:r>
+            <w:r>
+              <w:rPr>
+                <w:rtl w:val="0"/>
+              </w:rPr>
+            </w:r>
+          </w:p>
+        </w:tc>
+      </w:tr>
+      <w:tr>
+        <w:trPr>
+          <w:cantSplit w:val="0"/>
+          <w:trHeight w:val="1515" w:hRule="atLeast"/>
+          <w:tblHeader w:val="0"/>
+        </w:trPr>
+        <w:tc>
+          <w:tcPr>
+            <w:tcBorders>
+              <w:top w:color="cccccc" w:space="0" w:sz="6" w:val="single"/>
+              <w:left w:color="000000" w:space="0" w:sz="6" w:val="single"/>
+              <w:bottom w:color="000000" w:space="0" w:sz="6" w:val="single"/>
+              <w:right w:color="000000" w:space="0" w:sz="6" w:val="single"/>
+            </w:tcBorders>
+            <w:shd w:fill="99ff99" w:val="clear"/>
+            <w:tcMar>
+              <w:top w:w="0.0" w:type="dxa"/>
+              <w:left w:w="40.0" w:type="dxa"/>
+              <w:bottom w:w="0.0" w:type="dxa"/>
+              <w:right w:w="40.0" w:type="dxa"/>
+            </w:tcMar>
+            <w:vAlign w:val="center"/>
+          </w:tcPr>
+          <w:p>
+            <w:pPr>
+              <w:widowControl w:val="0"/>
+              <w:jc w:val="center"/>
+              <w:rPr>
+                <w:sz w:val="20"/>
+                <w:szCs w:val="20"/>
+              </w:rPr>
+            </w:pPr>
+            <w:r>
+              <w:rPr>
+                <w:b w:val="1"/>
+                <w:sz w:val="20"/>
+                <w:szCs w:val="20"/>
+                <w:rtl w:val="0"/>
+              </w:rPr>
+              <w:t xml:space="preserve">RQ06</w:t>
+            </w:r>
+            <w:r>
+              <w:rPr>
+                <w:rtl w:val="0"/>
+              </w:rPr>
+            </w:r>
+          </w:p>
+        </w:tc>
+        <w:tc>
+          <w:tcPr>
+            <w:tcBorders>
+              <w:top w:color="cccccc" w:space="0" w:sz="6" w:val="single"/>
+              <w:left w:color="cccccc" w:space="0" w:sz="6" w:val="single"/>
+              <w:bottom w:color="000000" w:space="0" w:sz="6" w:val="single"/>
+              <w:right w:color="000000" w:space="0" w:sz="6" w:val="single"/>
+            </w:tcBorders>
+            <w:shd w:fill="ffd966" w:val="clear"/>
+            <w:tcMar>
+              <w:top w:w="0.0" w:type="dxa"/>
+              <w:left w:w="40.0" w:type="dxa"/>
+              <w:bottom w:w="0.0" w:type="dxa"/>
+              <w:right w:w="40.0" w:type="dxa"/>
+            </w:tcMar>
+            <w:vAlign w:val="center"/>
+          </w:tcPr>
+          <w:p>
+            <w:pPr>
+              <w:widowControl w:val="0"/>
+              <w:jc w:val="center"/>
+              <w:rPr>
+                <w:sz w:val="20"/>
+                <w:szCs w:val="20"/>
+              </w:rPr>
+            </w:pPr>
+            <w:r>
+              <w:rPr>
+                <w:b w:val="1"/>
+                <w:sz w:val="20"/>
+                <w:szCs w:val="20"/>
+                <w:rtl w:val="0"/>
+              </w:rPr>
+              <w:t xml:space="preserve">usuario general</w:t>
+            </w:r>
+            <w:r>
+              <w:rPr>
+                <w:rtl w:val="0"/>
+              </w:rPr>
+            </w:r>
+          </w:p>
+        </w:tc>
+        <w:tc>
+          <w:tcPr>
+            <w:tcBorders>
+              <w:top w:color="cccccc" w:space="0" w:sz="6" w:val="single"/>
+              <w:left w:color="cccccc" w:space="0" w:sz="6" w:val="single"/>
+              <w:bottom w:color="000000" w:space="0" w:sz="6" w:val="single"/>
+              <w:right w:color="000000" w:space="0" w:sz="6" w:val="single"/>
+            </w:tcBorders>
+            <w:shd w:fill="ff9898" w:val="clear"/>
+            <w:tcMar>
+              <w:top w:w="0.0" w:type="dxa"/>
+              <w:left w:w="40.0" w:type="dxa"/>
+              <w:bottom w:w="0.0" w:type="dxa"/>
+              <w:right w:w="40.0" w:type="dxa"/>
+            </w:tcMar>
+            <w:vAlign w:val="center"/>
+          </w:tcPr>
+          <w:p>
+            <w:pPr>
+              <w:widowControl w:val="0"/>
+              <w:jc w:val="center"/>
+              <w:rPr>
+                <w:sz w:val="20"/>
+                <w:szCs w:val="20"/>
+              </w:rPr>
+            </w:pPr>
+            <w:r>
+              <w:rPr>
+                <w:b w:val="1"/>
+                <w:sz w:val="20"/>
+                <w:szCs w:val="20"/>
+                <w:rtl w:val="0"/>
+              </w:rPr>
+              <w:t xml:space="preserve">Módulo de quick search (búsqueda y corrección de palabras)</w:t>
+            </w:r>
+            <w:r>
+              <w:rPr>
+                <w:rtl w:val="0"/>
+              </w:rPr>
+            </w:r>
+          </w:p>
+        </w:tc>
+        <w:tc>
+          <w:tcPr>
+            <w:tcBorders>
+              <w:top w:color="cccccc" w:space="0" w:sz="6" w:val="single"/>
+              <w:left w:color="cccccc" w:space="0" w:sz="6" w:val="single"/>
+              <w:bottom w:color="000000" w:space="0" w:sz="6" w:val="single"/>
+              <w:right w:color="000000" w:space="0" w:sz="6" w:val="single"/>
+            </w:tcBorders>
+            <w:shd w:fill="b9e1ff" w:val="clear"/>
+            <w:tcMar>
+              <w:top w:w="0.0" w:type="dxa"/>
+              <w:left w:w="40.0" w:type="dxa"/>
+              <w:bottom w:w="0.0" w:type="dxa"/>
+              <w:right w:w="40.0" w:type="dxa"/>
+            </w:tcMar>
+            <w:vAlign w:val="center"/>
+          </w:tcPr>
+          <w:p>
+            <w:pPr>
+              <w:widowControl w:val="0"/>
+              <w:jc w:val="center"/>
+              <w:rPr>
+                <w:sz w:val="20"/>
+                <w:szCs w:val="20"/>
+              </w:rPr>
+            </w:pPr>
+            <w:r>
+              <w:rPr>
+                <w:b w:val="1"/>
+                <w:sz w:val="20"/>
+                <w:szCs w:val="20"/>
+                <w:rtl w:val="0"/>
+              </w:rPr>
+              <w:t xml:space="preserve">Yo como empleado de una empresa, quiero que al seleccionar una palabra, tengan la opción de hacer una búsqueda rápida de su significado y contexto para mejorar su comprensión mientras navegan por la web.</w:t>
+            </w:r>
+            <w:r>
+              <w:rPr>
+                <w:rtl w:val="0"/>
+              </w:rPr>
+            </w:r>
+          </w:p>
+        </w:tc>
+      </w:tr>
+      <w:tr>
+        <w:trPr>
+          <w:cantSplit w:val="0"/>
+          <w:trHeight w:val="1575" w:hRule="atLeast"/>
+          <w:tblHeader w:val="0"/>
+        </w:trPr>
+        <w:tc>
+          <w:tcPr>
+            <w:tcBorders>
+              <w:top w:color="cccccc" w:space="0" w:sz="6" w:val="single"/>
+              <w:left w:color="000000" w:space="0" w:sz="6" w:val="single"/>
+              <w:bottom w:color="000000" w:space="0" w:sz="6" w:val="single"/>
+              <w:right w:color="000000" w:space="0" w:sz="6" w:val="single"/>
+            </w:tcBorders>
+            <w:shd w:fill="99ff99" w:val="clear"/>
+            <w:tcMar>
+              <w:top w:w="0.0" w:type="dxa"/>
+              <w:left w:w="40.0" w:type="dxa"/>
+              <w:bottom w:w="0.0" w:type="dxa"/>
+              <w:right w:w="40.0" w:type="dxa"/>
+            </w:tcMar>
+            <w:vAlign w:val="center"/>
+          </w:tcPr>
+          <w:p>
+            <w:pPr>
+              <w:widowControl w:val="0"/>
+              <w:jc w:val="center"/>
+              <w:rPr>
+                <w:sz w:val="20"/>
+                <w:szCs w:val="20"/>
+              </w:rPr>
+            </w:pPr>
+            <w:r>
+              <w:rPr>
+                <w:b w:val="1"/>
+                <w:sz w:val="20"/>
+                <w:szCs w:val="20"/>
+                <w:rtl w:val="0"/>
+              </w:rPr>
+              <w:t xml:space="preserve">RQ07</w:t>
+            </w:r>
+            <w:r>
+              <w:rPr>
+                <w:rtl w:val="0"/>
+              </w:rPr>
+            </w:r>
+          </w:p>
+        </w:tc>
+        <w:tc>
+          <w:tcPr>
+            <w:tcBorders>
+              <w:top w:color="cccccc" w:space="0" w:sz="6" w:val="single"/>
+              <w:left w:color="cccccc" w:space="0" w:sz="6" w:val="single"/>
+              <w:bottom w:color="000000" w:space="0" w:sz="6" w:val="single"/>
+              <w:right w:color="000000" w:space="0" w:sz="6" w:val="single"/>
+            </w:tcBorders>
+            <w:shd w:fill="ffd966" w:val="clear"/>
+            <w:tcMar>
+              <w:top w:w="0.0" w:type="dxa"/>
+              <w:left w:w="40.0" w:type="dxa"/>
+              <w:bottom w:w="0.0" w:type="dxa"/>
+              <w:right w:w="40.0" w:type="dxa"/>
+            </w:tcMar>
+            <w:vAlign w:val="center"/>
+          </w:tcPr>
+          <w:p>
+            <w:pPr>
+              <w:widowControl w:val="0"/>
+              <w:jc w:val="center"/>
+              <w:rPr>
+                <w:sz w:val="20"/>
+                <w:szCs w:val="20"/>
+              </w:rPr>
+            </w:pPr>
+            <w:r>
+              <w:rPr>
+                <w:b w:val="1"/>
+                <w:sz w:val="20"/>
+                <w:szCs w:val="20"/>
+                <w:rtl w:val="0"/>
+              </w:rPr>
+              <w:t xml:space="preserve">usuario general</w:t>
+            </w:r>
+            <w:r>
+              <w:rPr>
+                <w:rtl w:val="0"/>
+              </w:rPr>
+            </w:r>
+          </w:p>
+        </w:tc>
+        <w:tc>
+          <w:tcPr>
+            <w:tcBorders>
+              <w:top w:color="cccccc" w:space="0" w:sz="6" w:val="single"/>
+              <w:left w:color="cccccc" w:space="0" w:sz="6" w:val="single"/>
+              <w:bottom w:color="000000" w:space="0" w:sz="6" w:val="single"/>
+              <w:right w:color="000000" w:space="0" w:sz="6" w:val="single"/>
+            </w:tcBorders>
+            <w:shd w:fill="ff9898" w:val="clear"/>
+            <w:tcMar>
+              <w:top w:w="0.0" w:type="dxa"/>
+              <w:left w:w="40.0" w:type="dxa"/>
+              <w:bottom w:w="0.0" w:type="dxa"/>
+              <w:right w:w="40.0" w:type="dxa"/>
+            </w:tcMar>
+            <w:vAlign w:val="center"/>
+          </w:tcPr>
+          <w:p>
+            <w:pPr>
+              <w:widowControl w:val="0"/>
+              <w:jc w:val="center"/>
+              <w:rPr>
+                <w:sz w:val="20"/>
+                <w:szCs w:val="20"/>
+              </w:rPr>
+            </w:pPr>
+            <w:r>
+              <w:rPr>
+                <w:b w:val="1"/>
+                <w:sz w:val="20"/>
+                <w:szCs w:val="20"/>
+                <w:rtl w:val="0"/>
+              </w:rPr>
+              <w:t xml:space="preserve">Módulo de suscripción a web feeds</w:t>
+            </w:r>
+            <w:r>
+              <w:rPr>
+                <w:rtl w:val="0"/>
+              </w:rPr>
+            </w:r>
+          </w:p>
+        </w:tc>
+        <w:tc>
+          <w:tcPr>
+            <w:tcBorders>
+              <w:top w:color="cccccc" w:space="0" w:sz="6" w:val="single"/>
+              <w:left w:color="cccccc" w:space="0" w:sz="6" w:val="single"/>
+              <w:bottom w:color="000000" w:space="0" w:sz="6" w:val="single"/>
+              <w:right w:color="000000" w:space="0" w:sz="6" w:val="single"/>
+            </w:tcBorders>
+            <w:shd w:fill="b9e1ff" w:val="clear"/>
+            <w:tcMar>
+              <w:top w:w="0.0" w:type="dxa"/>
+              <w:left w:w="40.0" w:type="dxa"/>
+              <w:bottom w:w="0.0" w:type="dxa"/>
+              <w:right w:w="40.0" w:type="dxa"/>
+            </w:tcMar>
+            <w:vAlign w:val="center"/>
+          </w:tcPr>
+          <w:p>
+            <w:pPr>
+              <w:widowControl w:val="0"/>
+              <w:jc w:val="center"/>
+              <w:rPr>
+                <w:sz w:val="20"/>
+                <w:szCs w:val="20"/>
+              </w:rPr>
+            </w:pPr>
+            <w:r>
+              <w:rPr>
+                <w:b w:val="1"/>
+                <w:sz w:val="20"/>
+                <w:szCs w:val="20"/>
+                <w:rtl w:val="0"/>
+              </w:rPr>
+              <w:t xml:space="preserve">Yo como usuario, quiero suscribirme a las feeds de noticias o notificaciones de las websites que más visito para tener un acceso rápido a estas a través de la extensión.</w:t>
+            </w:r>
+            <w:r>
+              <w:rPr>
+                <w:rtl w:val="0"/>
+              </w:rPr>
+            </w:r>
+          </w:p>
+        </w:tc>
+      </w:tr>
+    </w:tbl>
+    <w:p>
+      <w:pPr>
+        <w:spacing w:after="200" w:before="200" w:lineRule="auto"/>
+        <w:jc w:val="center"/>
+        <w:rPr>
+          <w:rFonts w:ascii="IBM Plex Serif" w:cs="IBM Plex Serif" w:eastAsia="IBM Plex Serif" w:hAnsi="IBM Plex Serif"/>
+          <w:b w:val="1"/>
+          <w:sz w:val="24"/>
+          <w:szCs w:val="24"/>
+        </w:rPr>
+      </w:pPr>
+      <w:r>
+        <w:rPr>
+          <w:rFonts w:ascii="IBM Plex Serif" w:cs="IBM Plex Serif" w:eastAsia="IBM Plex Serif" w:hAnsi="IBM Plex Serif"/>
+          <w:b w:val="1"/>
+          <w:sz w:val="24"/>
+          <w:szCs w:val="24"/>
+          <w:rtl w:val="0"/>
+        </w:rPr>
+        <w:t xml:space="preserve">Especificación de Requisitos No Funcionales</w:t>
+      </w:r>
+    </w:p>
+    <w:p>
+      <w:pPr>
+        <w:spacing w:after="200" w:before="200" w:lineRule="auto"/>
+        <w:jc w:val="center"/>
+        <w:rPr>
+          <w:rFonts w:ascii="IBM Plex Serif" w:cs="IBM Plex Serif" w:eastAsia="IBM Plex Serif" w:hAnsi="IBM Plex Serif"/>
+          <w:b w:val="1"/>
+          <w:sz w:val="24"/>
+          <w:szCs w:val="24"/>
+        </w:rPr>
+      </w:pPr>
+      <w:r>
+        <w:rPr>
+          <w:rtl w:val="0"/>
+        </w:rPr>
+      </w:r>
+    </w:p>
+    <w:tbl>
+      <w:tblPr>
+        <w:tblStyle w:val="Table3"/>
+        <w:tblW w:w="9029.0" w:type="dxa"/>
+        <w:jc w:val="left"/>
+        <w:tblBorders>
+          <w:top w:color="000000" w:space="0" w:sz="0" w:val="nil"/>
+          <w:left w:color="000000" w:space="0" w:sz="0" w:val="nil"/>
+          <w:bottom w:color="000000" w:space="0" w:sz="0" w:val="nil"/>
+          <w:right w:color="000000" w:space="0" w:sz="0" w:val="nil"/>
+          <w:insideH w:color="000000" w:space="0" w:sz="0" w:val="nil"/>
+          <w:insideV w:color="000000" w:space="0" w:sz="0" w:val="nil"/>
+        </w:tblBorders>
+        <w:tblLayout w:type="fixed"/>
+        <w:tblLook w:val="0600"/>
+      </w:tblPr>
+      <w:tblGrid>
+        <w:gridCol w:w="1219.6637582464355"/>
+        <w:gridCol w:w="1622.1527984677593"/>
+        <w:gridCol w:w="6183.695254309428"/>
+        <w:gridCol w:w="3.4881889763764775"/>
+        <w:tblGridChange w:id="0">
+          <w:tblGrid>
+            <w:gridCol w:w="1219.6637582464355"/>
+            <w:gridCol w:w="1622.1527984677593"/>
+            <w:gridCol w:w="6183.695254309428"/>
+            <w:gridCol w:w="3.4881889763764775"/>
+          </w:tblGrid>
+        </w:tblGridChange>
+      </w:tblGrid>
+      <w:tr>
+        <w:trPr>
+          <w:cantSplit w:val="0"/>
+          <w:trHeight w:val="300" w:hRule="atLeast"/>
+          <w:tblHeader w:val="0"/>
+        </w:trPr>
+        <w:tc>
+          <w:tcPr>
+            <w:tcBorders>
+              <w:top w:color="000000" w:space="0" w:sz="6" w:val="single"/>
+              <w:left w:color="000000" w:space="0" w:sz="6" w:val="single"/>
+              <w:bottom w:color="000000" w:space="0" w:sz="6" w:val="single"/>
+              <w:right w:color="000000" w:space="0" w:sz="6" w:val="single"/>
+            </w:tcBorders>
+            <w:shd w:fill="2a2a32" w:val="clear"/>
+            <w:tcMar>
+              <w:top w:w="0.0" w:type="dxa"/>
+              <w:left w:w="40.0" w:type="dxa"/>
+              <w:bottom w:w="0.0" w:type="dxa"/>
+              <w:right w:w="40.0" w:type="dxa"/>
+            </w:tcMar>
+            <w:vAlign w:val="center"/>
+          </w:tcPr>
+          <w:p>
+            <w:pPr>
+              <w:widowControl w:val="0"/>
+              <w:jc w:val="center"/>
+              <w:rPr>
+                <w:sz w:val="20"/>
+                <w:szCs w:val="20"/>
+              </w:rPr>
+            </w:pPr>
+            <w:r>
+              <w:rPr>
+                <w:b w:val="1"/>
+                <w:color w:val="ffffff"/>
+                <w:sz w:val="20"/>
+                <w:szCs w:val="20"/>
+                <w:rtl w:val="0"/>
+              </w:rPr>
+              <w:t xml:space="preserve">ID</w:t>
+            </w:r>
+            <w:r>
+              <w:rPr>
+                <w:rtl w:val="0"/>
+              </w:rPr>
+            </w:r>
+          </w:p>
+        </w:tc>
+        <w:tc>
+          <w:tcPr>
+            <w:tcBorders>
+              <w:top w:color="000000" w:space="0" w:sz="6" w:val="single"/>
+              <w:left w:color="cccccc" w:space="0" w:sz="6" w:val="single"/>
+              <w:bottom w:color="000000" w:space="0" w:sz="6" w:val="single"/>
+              <w:right w:color="000000" w:space="0" w:sz="6" w:val="single"/>
+            </w:tcBorders>
+            <w:shd w:fill="2a2a32" w:val="clear"/>
+            <w:tcMar>
+              <w:top w:w="0.0" w:type="dxa"/>
+              <w:left w:w="40.0" w:type="dxa"/>
+              <w:bottom w:w="0.0" w:type="dxa"/>
+              <w:right w:w="40.0" w:type="dxa"/>
+            </w:tcMar>
+            <w:vAlign w:val="center"/>
+          </w:tcPr>
+          <w:p>
+            <w:pPr>
+              <w:widowControl w:val="0"/>
+              <w:jc w:val="center"/>
+              <w:rPr>
+                <w:sz w:val="20"/>
+                <w:szCs w:val="20"/>
+              </w:rPr>
+            </w:pPr>
+            <w:r>
+              <w:rPr>
+                <w:b w:val="1"/>
+                <w:color w:val="ffffff"/>
+                <w:sz w:val="20"/>
+                <w:szCs w:val="20"/>
+                <w:rtl w:val="0"/>
+              </w:rPr>
+              <w:t xml:space="preserve">Nombre Requisito</w:t>
+            </w:r>
+            <w:r>
+              <w:rPr>
+                <w:rtl w:val="0"/>
+              </w:rPr>
+            </w:r>
+          </w:p>
+        </w:tc>
+        <w:tc>
+          <w:tcPr>
+            <w:gridSpan w:val="2"/>
+            <w:tcBorders>
+              <w:top w:color="000000" w:space="0" w:sz="6" w:val="single"/>
+              <w:left w:color="cccccc" w:space="0" w:sz="6" w:val="single"/>
+              <w:bottom w:color="000000" w:space="0" w:sz="6" w:val="single"/>
+              <w:right w:color="000000" w:space="0" w:sz="6" w:val="single"/>
+            </w:tcBorders>
+            <w:shd w:fill="2a2a32" w:val="clear"/>
+            <w:tcMar>
+              <w:top w:w="0.0" w:type="dxa"/>
+              <w:left w:w="40.0" w:type="dxa"/>
+              <w:bottom w:w="0.0" w:type="dxa"/>
+              <w:right w:w="40.0" w:type="dxa"/>
+            </w:tcMar>
+            <w:vAlign w:val="center"/>
+          </w:tcPr>
+          <w:p>
+            <w:pPr>
+              <w:widowControl w:val="0"/>
+              <w:jc w:val="center"/>
+              <w:rPr>
+                <w:sz w:val="20"/>
+                <w:szCs w:val="20"/>
+              </w:rPr>
+            </w:pPr>
+            <w:r>
+              <w:rPr>
+                <w:b w:val="1"/>
+                <w:color w:val="ffffff"/>
+                <w:sz w:val="20"/>
+                <w:szCs w:val="20"/>
+                <w:rtl w:val="0"/>
+              </w:rPr>
+              <w:t xml:space="preserve">Descripción</w:t>
+            </w:r>
+            <w:r>
+              <w:rPr>
+                <w:rtl w:val="0"/>
+              </w:rPr>
+            </w:r>
+          </w:p>
+        </w:tc>
+      </w:tr>
+      <w:tr>
+        <w:trPr>
+          <w:cantSplit w:val="0"/>
+          <w:trHeight w:val="1080" w:hRule="atLeast"/>
+          <w:tblHeader w:val="0"/>
+        </w:trPr>
+        <w:tc>
+          <w:tcPr>
+            <w:tcBorders>
+              <w:top w:color="cccccc" w:space="0" w:sz="6" w:val="single"/>
+              <w:left w:color="000000" w:space="0" w:sz="6" w:val="single"/>
+              <w:bottom w:color="000000" w:space="0" w:sz="6" w:val="single"/>
+              <w:right w:color="000000" w:space="0" w:sz="6" w:val="single"/>
+            </w:tcBorders>
+            <w:shd w:fill="99ff99" w:val="clear"/>
+            <w:tcMar>
+              <w:top w:w="0.0" w:type="dxa"/>
+              <w:left w:w="40.0" w:type="dxa"/>
+              <w:bottom w:w="0.0" w:type="dxa"/>
+              <w:right w:w="40.0" w:type="dxa"/>
+            </w:tcMar>
+            <w:vAlign w:val="center"/>
+          </w:tcPr>
+          <w:p>
+            <w:pPr>
+              <w:widowControl w:val="0"/>
+              <w:jc w:val="center"/>
+              <w:rPr>
+                <w:sz w:val="20"/>
+                <w:szCs w:val="20"/>
+              </w:rPr>
+            </w:pPr>
+            <w:r>
+              <w:rPr>
+                <w:b w:val="1"/>
+                <w:sz w:val="20"/>
+                <w:szCs w:val="20"/>
+                <w:rtl w:val="0"/>
+              </w:rPr>
+              <w:t xml:space="preserve">RQ01</w:t>
+            </w:r>
+            <w:r>
+              <w:rPr>
+                <w:rtl w:val="0"/>
+              </w:rPr>
+            </w:r>
+          </w:p>
+        </w:tc>
+        <w:tc>
+          <w:tcPr>
+            <w:tcBorders>
+              <w:top w:color="cccccc" w:space="0" w:sz="6" w:val="single"/>
+              <w:left w:color="cccccc" w:space="0" w:sz="6" w:val="single"/>
+              <w:bottom w:color="000000" w:space="0" w:sz="6" w:val="single"/>
+              <w:right w:color="000000" w:space="0" w:sz="6" w:val="single"/>
+            </w:tcBorders>
+            <w:shd w:fill="ffd966" w:val="clear"/>
+            <w:tcMar>
+              <w:top w:w="0.0" w:type="dxa"/>
+              <w:left w:w="40.0" w:type="dxa"/>
+              <w:bottom w:w="0.0" w:type="dxa"/>
+              <w:right w:w="40.0" w:type="dxa"/>
+            </w:tcMar>
+            <w:vAlign w:val="center"/>
+          </w:tcPr>
+          <w:p>
+            <w:pPr>
+              <w:widowControl w:val="0"/>
+              <w:jc w:val="center"/>
+              <w:rPr>
+                <w:sz w:val="20"/>
+                <w:szCs w:val="20"/>
+              </w:rPr>
+            </w:pPr>
+            <w:r>
+              <w:rPr>
+                <w:b w:val="1"/>
+                <w:sz w:val="20"/>
+                <w:szCs w:val="20"/>
+                <w:rtl w:val="0"/>
+              </w:rPr>
+              <w:t xml:space="preserve">Rendimiento</w:t>
+            </w:r>
+            <w:r>
+              <w:rPr>
+                <w:rtl w:val="0"/>
+              </w:rPr>
+            </w:r>
+          </w:p>
+        </w:tc>
+        <w:tc>
+          <w:tcPr>
+            <w:gridSpan w:val="2"/>
+            <w:tcBorders>
+              <w:top w:color="cccccc" w:space="0" w:sz="6" w:val="single"/>
+              <w:left w:color="cccccc" w:space="0" w:sz="6" w:val="single"/>
+              <w:bottom w:color="000000" w:space="0" w:sz="6" w:val="single"/>
+              <w:right w:color="000000" w:space="0" w:sz="6" w:val="single"/>
+            </w:tcBorders>
+            <w:shd w:fill="b9e1ff" w:val="clear"/>
+            <w:tcMar>
+              <w:top w:w="0.0" w:type="dxa"/>
+              <w:left w:w="40.0" w:type="dxa"/>
+              <w:bottom w:w="0.0" w:type="dxa"/>
+              <w:right w:w="40.0" w:type="dxa"/>
+            </w:tcMar>
+            <w:vAlign w:val="center"/>
+          </w:tcPr>
+          <w:p>
+            <w:pPr>
+              <w:widowControl w:val="0"/>
+              <w:jc w:val="center"/>
+              <w:rPr>
+                <w:sz w:val="20"/>
+                <w:szCs w:val="20"/>
+              </w:rPr>
+            </w:pPr>
+            <w:r>
+              <w:rPr>
+                <w:b w:val="1"/>
+                <w:sz w:val="20"/>
+                <w:szCs w:val="20"/>
+                <w:rtl w:val="0"/>
+              </w:rPr>
+              <w:t xml:space="preserve">La herramienta debe funcionar de manera eficiente y rápida, sin retrasos significativos en la entrega de sugerencias o en la activación de funciones como el preset de Pomodoro.</w:t>
+            </w:r>
+            <w:r>
+              <w:rPr>
+                <w:rtl w:val="0"/>
+              </w:rPr>
+            </w:r>
+          </w:p>
+        </w:tc>
+      </w:tr>
+      <w:tr>
+        <w:trPr>
+          <w:cantSplit w:val="0"/>
+          <w:trHeight w:val="1020" w:hRule="atLeast"/>
+          <w:tblHeader w:val="0"/>
+        </w:trPr>
+        <w:tc>
+          <w:tcPr>
+            <w:tcBorders>
+              <w:top w:color="cccccc" w:space="0" w:sz="6" w:val="single"/>
+              <w:left w:color="000000" w:space="0" w:sz="6" w:val="single"/>
+              <w:bottom w:color="000000" w:space="0" w:sz="6" w:val="single"/>
+              <w:right w:color="000000" w:space="0" w:sz="6" w:val="single"/>
+            </w:tcBorders>
+            <w:shd w:fill="99ff99" w:val="clear"/>
+            <w:tcMar>
+              <w:top w:w="0.0" w:type="dxa"/>
+              <w:left w:w="40.0" w:type="dxa"/>
+              <w:bottom w:w="0.0" w:type="dxa"/>
+              <w:right w:w="40.0" w:type="dxa"/>
+            </w:tcMar>
+            <w:vAlign w:val="center"/>
+          </w:tcPr>
+          <w:p>
+            <w:pPr>
+              <w:widowControl w:val="0"/>
+              <w:jc w:val="center"/>
+              <w:rPr>
+                <w:sz w:val="20"/>
+                <w:szCs w:val="20"/>
+              </w:rPr>
+            </w:pPr>
+            <w:r>
+              <w:rPr>
+                <w:b w:val="1"/>
+                <w:sz w:val="20"/>
+                <w:szCs w:val="20"/>
+                <w:rtl w:val="0"/>
+              </w:rPr>
+              <w:t xml:space="preserve">RQ02</w:t>
+            </w:r>
+            <w:r>
+              <w:rPr>
+                <w:rtl w:val="0"/>
+              </w:rPr>
+            </w:r>
+          </w:p>
+        </w:tc>
+        <w:tc>
+          <w:tcPr>
+            <w:tcBorders>
+              <w:top w:color="cccccc" w:space="0" w:sz="6" w:val="single"/>
+              <w:left w:color="cccccc" w:space="0" w:sz="6" w:val="single"/>
+              <w:bottom w:color="000000" w:space="0" w:sz="6" w:val="single"/>
+              <w:right w:color="000000" w:space="0" w:sz="6" w:val="single"/>
+            </w:tcBorders>
+            <w:shd w:fill="ffd966" w:val="clear"/>
+            <w:tcMar>
+              <w:top w:w="0.0" w:type="dxa"/>
+              <w:left w:w="40.0" w:type="dxa"/>
+              <w:bottom w:w="0.0" w:type="dxa"/>
+              <w:right w:w="40.0" w:type="dxa"/>
+            </w:tcMar>
+            <w:vAlign w:val="center"/>
+          </w:tcPr>
+          <w:p>
+            <w:pPr>
+              <w:widowControl w:val="0"/>
+              <w:jc w:val="center"/>
+              <w:rPr>
+                <w:sz w:val="20"/>
+                <w:szCs w:val="20"/>
+              </w:rPr>
+            </w:pPr>
+            <w:r>
+              <w:rPr>
+                <w:b w:val="1"/>
+                <w:sz w:val="20"/>
+                <w:szCs w:val="20"/>
+                <w:rtl w:val="0"/>
+              </w:rPr>
+              <w:t xml:space="preserve">Usabilidad</w:t>
+            </w:r>
+            <w:r>
+              <w:rPr>
+                <w:rtl w:val="0"/>
+              </w:rPr>
+            </w:r>
+          </w:p>
+        </w:tc>
+        <w:tc>
+          <w:tcPr>
+            <w:gridSpan w:val="2"/>
+            <w:tcBorders>
+              <w:top w:color="cccccc" w:space="0" w:sz="6" w:val="single"/>
+              <w:left w:color="cccccc" w:space="0" w:sz="6" w:val="single"/>
+              <w:bottom w:color="000000" w:space="0" w:sz="6" w:val="single"/>
+              <w:right w:color="000000" w:space="0" w:sz="6" w:val="single"/>
+            </w:tcBorders>
+            <w:shd w:fill="b9e1ff" w:val="clear"/>
+            <w:tcMar>
+              <w:top w:w="0.0" w:type="dxa"/>
+              <w:left w:w="40.0" w:type="dxa"/>
+              <w:bottom w:w="0.0" w:type="dxa"/>
+              <w:right w:w="40.0" w:type="dxa"/>
+            </w:tcMar>
+            <w:vAlign w:val="center"/>
+          </w:tcPr>
+          <w:p>
+            <w:pPr>
+              <w:widowControl w:val="0"/>
+              <w:jc w:val="center"/>
+              <w:rPr>
+                <w:sz w:val="20"/>
+                <w:szCs w:val="20"/>
+              </w:rPr>
+            </w:pPr>
+            <w:r>
+              <w:rPr>
+                <w:b w:val="1"/>
+                <w:sz w:val="20"/>
+                <w:szCs w:val="20"/>
+                <w:rtl w:val="0"/>
+              </w:rPr>
+              <w:t xml:space="preserve">La interfaz debe ser intuitiva y fácil de usar para diferentes tipos de usuarios, desde gestores de redes sociales hasta empleados administrativos.</w:t>
+            </w:r>
+            <w:r>
+              <w:rPr>
+                <w:rtl w:val="0"/>
+              </w:rPr>
+            </w:r>
+          </w:p>
+        </w:tc>
+      </w:tr>
+      <w:tr>
+        <w:trPr>
+          <w:cantSplit w:val="0"/>
+          <w:trHeight w:val="975" w:hRule="atLeast"/>
+          <w:tblHeader w:val="0"/>
+        </w:trPr>
+        <w:tc>
+          <w:tcPr>
+            <w:tcBorders>
+              <w:top w:color="cccccc" w:space="0" w:sz="6" w:val="single"/>
+              <w:left w:color="000000" w:space="0" w:sz="6" w:val="single"/>
+              <w:bottom w:color="000000" w:space="0" w:sz="6" w:val="single"/>
+              <w:right w:color="000000" w:space="0" w:sz="6" w:val="single"/>
+            </w:tcBorders>
+            <w:shd w:fill="99ff99" w:val="clear"/>
+            <w:tcMar>
+              <w:top w:w="0.0" w:type="dxa"/>
+              <w:left w:w="40.0" w:type="dxa"/>
+              <w:bottom w:w="0.0" w:type="dxa"/>
+              <w:right w:w="40.0" w:type="dxa"/>
+            </w:tcMar>
+            <w:vAlign w:val="center"/>
+          </w:tcPr>
+          <w:p>
+            <w:pPr>
+              <w:widowControl w:val="0"/>
+              <w:jc w:val="center"/>
+              <w:rPr>
+                <w:sz w:val="20"/>
+                <w:szCs w:val="20"/>
+              </w:rPr>
+            </w:pPr>
+            <w:r>
+              <w:rPr>
+                <w:b w:val="1"/>
+                <w:sz w:val="20"/>
+                <w:szCs w:val="20"/>
+                <w:rtl w:val="0"/>
+              </w:rPr>
+              <w:t xml:space="preserve">RQ03</w:t>
+            </w:r>
+            <w:r>
+              <w:rPr>
+                <w:rtl w:val="0"/>
+              </w:rPr>
+            </w:r>
+          </w:p>
+        </w:tc>
+        <w:tc>
+          <w:tcPr>
+            <w:tcBorders>
+              <w:top w:color="cccccc" w:space="0" w:sz="6" w:val="single"/>
+              <w:left w:color="cccccc" w:space="0" w:sz="6" w:val="single"/>
+              <w:bottom w:color="000000" w:space="0" w:sz="6" w:val="single"/>
+              <w:right w:color="000000" w:space="0" w:sz="6" w:val="single"/>
+            </w:tcBorders>
+            <w:shd w:fill="ffd966" w:val="clear"/>
+            <w:tcMar>
+              <w:top w:w="0.0" w:type="dxa"/>
+              <w:left w:w="40.0" w:type="dxa"/>
+              <w:bottom w:w="0.0" w:type="dxa"/>
+              <w:right w:w="40.0" w:type="dxa"/>
+            </w:tcMar>
+            <w:vAlign w:val="center"/>
+          </w:tcPr>
+          <w:p>
+            <w:pPr>
+              <w:widowControl w:val="0"/>
+              <w:jc w:val="center"/>
+              <w:rPr>
+                <w:sz w:val="20"/>
+                <w:szCs w:val="20"/>
+              </w:rPr>
+            </w:pPr>
+            <w:r>
+              <w:rPr>
+                <w:b w:val="1"/>
+                <w:sz w:val="20"/>
+                <w:szCs w:val="20"/>
+                <w:rtl w:val="0"/>
+              </w:rPr>
+              <w:t xml:space="preserve">Seguridad</w:t>
+            </w:r>
+            <w:r>
+              <w:rPr>
+                <w:rtl w:val="0"/>
+              </w:rPr>
+            </w:r>
+          </w:p>
+        </w:tc>
+        <w:tc>
+          <w:tcPr>
+            <w:gridSpan w:val="2"/>
+            <w:tcBorders>
+              <w:top w:color="cccccc" w:space="0" w:sz="6" w:val="single"/>
+              <w:left w:color="cccccc" w:space="0" w:sz="6" w:val="single"/>
+              <w:bottom w:color="000000" w:space="0" w:sz="6" w:val="single"/>
+              <w:right w:color="000000" w:space="0" w:sz="6" w:val="single"/>
+            </w:tcBorders>
+            <w:shd w:fill="b9e1ff" w:val="clear"/>
+            <w:tcMar>
+              <w:top w:w="0.0" w:type="dxa"/>
+              <w:left w:w="40.0" w:type="dxa"/>
+              <w:bottom w:w="0.0" w:type="dxa"/>
+              <w:right w:w="40.0" w:type="dxa"/>
+            </w:tcMar>
+            <w:vAlign w:val="center"/>
+          </w:tcPr>
+          <w:p>
+            <w:pPr>
+              <w:widowControl w:val="0"/>
+              <w:jc w:val="center"/>
+              <w:rPr>
+                <w:sz w:val="20"/>
+                <w:szCs w:val="20"/>
+              </w:rPr>
+            </w:pPr>
+            <w:r>
+              <w:rPr>
+                <w:b w:val="1"/>
+                <w:sz w:val="20"/>
+                <w:szCs w:val="20"/>
+                <w:rtl w:val="0"/>
+              </w:rPr>
+              <w:t xml:space="preserve">Los datos personales y la información de los usuarios deben estar protegidos y cumplir con las normativas de privacidad y seguridad.</w:t>
+            </w:r>
+            <w:r>
+              <w:rPr>
+                <w:rtl w:val="0"/>
+              </w:rPr>
+            </w:r>
+          </w:p>
+        </w:tc>
+      </w:tr>
+      <w:tr>
+        <w:trPr>
+          <w:cantSplit w:val="0"/>
+          <w:trHeight w:val="975" w:hRule="atLeast"/>
+          <w:tblHeader w:val="0"/>
+        </w:trPr>
+        <w:tc>
+          <w:tcPr>
+            <w:tcBorders>
+              <w:top w:color="cccccc" w:space="0" w:sz="6" w:val="single"/>
+              <w:left w:color="000000" w:space="0" w:sz="6" w:val="single"/>
+              <w:bottom w:color="000000" w:space="0" w:sz="6" w:val="single"/>
+              <w:right w:color="000000" w:space="0" w:sz="6" w:val="single"/>
+            </w:tcBorders>
+            <w:shd w:fill="99ff99" w:val="clear"/>
+            <w:tcMar>
+              <w:top w:w="0.0" w:type="dxa"/>
+              <w:left w:w="40.0" w:type="dxa"/>
+              <w:bottom w:w="0.0" w:type="dxa"/>
+              <w:right w:w="40.0" w:type="dxa"/>
+            </w:tcMar>
+            <w:vAlign w:val="center"/>
+          </w:tcPr>
+          <w:p>
+            <w:pPr>
+              <w:widowControl w:val="0"/>
+              <w:jc w:val="center"/>
+              <w:rPr>
+                <w:sz w:val="20"/>
+                <w:szCs w:val="20"/>
+              </w:rPr>
+            </w:pPr>
+            <w:r>
+              <w:rPr>
+                <w:b w:val="1"/>
+                <w:sz w:val="20"/>
+                <w:szCs w:val="20"/>
+                <w:rtl w:val="0"/>
+              </w:rPr>
+              <w:t xml:space="preserve">RQ04</w:t>
+            </w:r>
+            <w:r>
+              <w:rPr>
+                <w:rtl w:val="0"/>
+              </w:rPr>
+            </w:r>
+          </w:p>
+        </w:tc>
+        <w:tc>
+          <w:tcPr>
+            <w:tcBorders>
+              <w:top w:color="cccccc" w:space="0" w:sz="6" w:val="single"/>
+              <w:left w:color="cccccc" w:space="0" w:sz="6" w:val="single"/>
+              <w:bottom w:color="000000" w:space="0" w:sz="6" w:val="single"/>
+              <w:right w:color="000000" w:space="0" w:sz="6" w:val="single"/>
+            </w:tcBorders>
+            <w:shd w:fill="ffd966" w:val="clear"/>
+            <w:tcMar>
+              <w:top w:w="0.0" w:type="dxa"/>
+              <w:left w:w="40.0" w:type="dxa"/>
+              <w:bottom w:w="0.0" w:type="dxa"/>
+              <w:right w:w="40.0" w:type="dxa"/>
+            </w:tcMar>
+            <w:vAlign w:val="center"/>
+          </w:tcPr>
+          <w:p>
+            <w:pPr>
+              <w:widowControl w:val="0"/>
+              <w:jc w:val="center"/>
+              <w:rPr>
+                <w:sz w:val="20"/>
+                <w:szCs w:val="20"/>
+              </w:rPr>
+            </w:pPr>
+            <w:r>
+              <w:rPr>
+                <w:b w:val="1"/>
+                <w:sz w:val="20"/>
+                <w:szCs w:val="20"/>
+                <w:rtl w:val="0"/>
+              </w:rPr>
+              <w:t xml:space="preserve">Fiabilidad</w:t>
+            </w:r>
+            <w:r>
+              <w:rPr>
+                <w:rtl w:val="0"/>
+              </w:rPr>
+            </w:r>
+          </w:p>
+        </w:tc>
+        <w:tc>
+          <w:tcPr>
+            <w:gridSpan w:val="2"/>
+            <w:tcBorders>
+              <w:top w:color="cccccc" w:space="0" w:sz="6" w:val="single"/>
+              <w:left w:color="cccccc" w:space="0" w:sz="6" w:val="single"/>
+              <w:bottom w:color="000000" w:space="0" w:sz="6" w:val="single"/>
+              <w:right w:color="000000" w:space="0" w:sz="6" w:val="single"/>
+            </w:tcBorders>
+            <w:shd w:fill="b9e1ff" w:val="clear"/>
+            <w:tcMar>
+              <w:top w:w="0.0" w:type="dxa"/>
+              <w:left w:w="40.0" w:type="dxa"/>
+              <w:bottom w:w="0.0" w:type="dxa"/>
+              <w:right w:w="40.0" w:type="dxa"/>
+            </w:tcMar>
+            <w:vAlign w:val="center"/>
+          </w:tcPr>
+          <w:p>
+            <w:pPr>
+              <w:widowControl w:val="0"/>
+              <w:jc w:val="center"/>
+              <w:rPr>
+                <w:sz w:val="20"/>
+                <w:szCs w:val="20"/>
+              </w:rPr>
+            </w:pPr>
+            <w:r>
+              <w:rPr>
+                <w:b w:val="1"/>
+                <w:sz w:val="20"/>
+                <w:szCs w:val="20"/>
+                <w:rtl w:val="0"/>
+              </w:rPr>
+              <w:t xml:space="preserve">La herramienta debe ser estable y confiable, evitando errores o fallos que puedan afectar la experiencia del usuario.</w:t>
+            </w:r>
+            <w:r>
+              <w:rPr>
+                <w:rtl w:val="0"/>
+              </w:rPr>
+            </w:r>
+          </w:p>
+        </w:tc>
+      </w:tr>
+      <w:tr>
+        <w:trPr>
+          <w:cantSplit w:val="0"/>
+          <w:trHeight w:val="960" w:hRule="atLeast"/>
+          <w:tblHeader w:val="0"/>
+        </w:trPr>
+        <w:tc>
+          <w:tcPr>
+            <w:tcBorders>
+              <w:top w:color="cccccc" w:space="0" w:sz="6" w:val="single"/>
+              <w:left w:color="000000" w:space="0" w:sz="6" w:val="single"/>
+              <w:bottom w:color="000000" w:space="0" w:sz="6" w:val="single"/>
+              <w:right w:color="000000" w:space="0" w:sz="6" w:val="single"/>
+            </w:tcBorders>
+            <w:shd w:fill="99ff99" w:val="clear"/>
+            <w:tcMar>
+              <w:top w:w="0.0" w:type="dxa"/>
+              <w:left w:w="40.0" w:type="dxa"/>
+              <w:bottom w:w="0.0" w:type="dxa"/>
+              <w:right w:w="40.0" w:type="dxa"/>
+            </w:tcMar>
+            <w:vAlign w:val="center"/>
+          </w:tcPr>
+          <w:p>
+            <w:pPr>
+              <w:widowControl w:val="0"/>
+              <w:jc w:val="center"/>
+              <w:rPr>
+                <w:sz w:val="20"/>
+                <w:szCs w:val="20"/>
+              </w:rPr>
+            </w:pPr>
+            <w:r>
+              <w:rPr>
+                <w:b w:val="1"/>
+                <w:sz w:val="20"/>
+                <w:szCs w:val="20"/>
+                <w:rtl w:val="0"/>
+              </w:rPr>
+              <w:t xml:space="preserve">RQ05</w:t>
+            </w:r>
+            <w:r>
+              <w:rPr>
+                <w:rtl w:val="0"/>
+              </w:rPr>
+            </w:r>
+          </w:p>
+        </w:tc>
+        <w:tc>
+          <w:tcPr>
+            <w:tcBorders>
+              <w:top w:color="cccccc" w:space="0" w:sz="6" w:val="single"/>
+              <w:left w:color="cccccc" w:space="0" w:sz="6" w:val="single"/>
+              <w:bottom w:color="000000" w:space="0" w:sz="6" w:val="single"/>
+              <w:right w:color="000000" w:space="0" w:sz="6" w:val="single"/>
+            </w:tcBorders>
+            <w:shd w:fill="ffd966" w:val="clear"/>
+            <w:tcMar>
+              <w:top w:w="0.0" w:type="dxa"/>
+              <w:left w:w="40.0" w:type="dxa"/>
+              <w:bottom w:w="0.0" w:type="dxa"/>
+              <w:right w:w="40.0" w:type="dxa"/>
+            </w:tcMar>
+            <w:vAlign w:val="center"/>
+          </w:tcPr>
+          <w:p>
+            <w:pPr>
+              <w:widowControl w:val="0"/>
+              <w:jc w:val="center"/>
+              <w:rPr>
+                <w:sz w:val="20"/>
+                <w:szCs w:val="20"/>
+              </w:rPr>
+            </w:pPr>
+            <w:r>
+              <w:rPr>
+                <w:b w:val="1"/>
+                <w:sz w:val="20"/>
+                <w:szCs w:val="20"/>
+                <w:rtl w:val="0"/>
+              </w:rPr>
+              <w:t xml:space="preserve">Escalabilidad</w:t>
+            </w:r>
+            <w:r>
+              <w:rPr>
+                <w:rtl w:val="0"/>
+              </w:rPr>
+            </w:r>
+          </w:p>
+        </w:tc>
+        <w:tc>
+          <w:tcPr>
+            <w:gridSpan w:val="2"/>
+            <w:tcBorders>
+              <w:top w:color="cccccc" w:space="0" w:sz="6" w:val="single"/>
+              <w:left w:color="cccccc" w:space="0" w:sz="6" w:val="single"/>
+              <w:bottom w:color="000000" w:space="0" w:sz="6" w:val="single"/>
+              <w:right w:color="000000" w:space="0" w:sz="6" w:val="single"/>
+            </w:tcBorders>
+            <w:shd w:fill="b9e1ff" w:val="clear"/>
+            <w:tcMar>
+              <w:top w:w="0.0" w:type="dxa"/>
+              <w:left w:w="40.0" w:type="dxa"/>
+              <w:bottom w:w="0.0" w:type="dxa"/>
+              <w:right w:w="40.0" w:type="dxa"/>
+            </w:tcMar>
+            <w:vAlign w:val="center"/>
+          </w:tcPr>
+          <w:p>
+            <w:pPr>
+              <w:widowControl w:val="0"/>
+              <w:jc w:val="center"/>
+              <w:rPr>
+                <w:sz w:val="20"/>
+                <w:szCs w:val="20"/>
+              </w:rPr>
+            </w:pPr>
+            <w:r>
+              <w:rPr>
+                <w:b w:val="1"/>
+                <w:sz w:val="20"/>
+                <w:szCs w:val="20"/>
+                <w:rtl w:val="0"/>
+              </w:rPr>
+              <w:t xml:space="preserve">La herramienta debe poder manejar un aumento en la cantidad de usuarios y datos sin comprometer su rendimiento.</w:t>
+            </w:r>
+            <w:r>
+              <w:rPr>
+                <w:rtl w:val="0"/>
+              </w:rPr>
+            </w:r>
+          </w:p>
+        </w:tc>
+      </w:tr>
+    </w:tbl>
+    <w:p>
+      <w:pPr>
+        <w:spacing w:after="200" w:before="200" w:lineRule="auto"/>
+        <w:jc w:val="center"/>
+        <w:rPr>
+          <w:rFonts w:ascii="IBM Plex Serif" w:cs="IBM Plex Serif" w:eastAsia="IBM Plex Serif" w:hAnsi="IBM Plex Serif"/>
+          <w:b w:val="1"/>
+          <w:sz w:val="24"/>
+          <w:szCs w:val="24"/>
+        </w:rPr>
+        <w:sectPr>
+          <w:headerReference r:id="rId7" w:type="default"/>
+          <w:footerReference r:id="rId8" w:type="default"/>
+          <w:pgSz w:h="16834" w:w="11909" w:orient="portrait"/>
+          <w:pgMar w:bottom="1440" w:top="1440" w:left="1440" w:right="1440" w:header="720" w:footer="720"/>
+          <w:pgNumType w:start="1"/>
+        </w:sectPr>
+      </w:pPr>
+      <w:r>
+        <w:rPr>
+          <w:rtl w:val="0"/>
+        </w:rPr>
+      </w:r>
+    </w:p>
+    <w:p>
+      <w:pPr>
+        <w:spacing w:after="200" w:before="200" w:lineRule="auto"/>
+        <w:jc w:val="center"/>
+        <w:rPr>
+          <w:rFonts w:ascii="IBM Plex Serif" w:cs="IBM Plex Serif" w:eastAsia="IBM Plex Serif" w:hAnsi="IBM Plex Serif"/>
+          <w:b w:val="1"/>
+          <w:sz w:val="24"/>
+          <w:szCs w:val="24"/>
+        </w:rPr>
+      </w:pPr>
+      <w:r>
+        <w:rPr>
+          <w:rFonts w:ascii="IBM Plex Serif" w:cs="IBM Plex Serif" w:eastAsia="IBM Plex Serif" w:hAnsi="IBM Plex Serif"/>
+          <w:b w:val="1"/>
+          <w:sz w:val="24"/>
+          <w:szCs w:val="24"/>
+          <w:rtl w:val="0"/>
+        </w:rPr>
+        <w:t xml:space="preserve">Actualización: Especificación de Requisito Funcional 6</w:t>
       </w:r>
     </w:p>
     <w:p>
@@ -637,11 +3375,9 @@
       </w:r>
     </w:p>
     <w:sectPr>
-      <w:headerReference r:id="rId7" w:type="default"/>
-      <w:footerReference r:id="rId8" w:type="default"/>
+      <w:type w:val="nextPage"/>
       <w:pgSz w:h="16834" w:w="11909" w:orient="portrait"/>
       <w:pgMar w:bottom="1440" w:top="1440" w:left="1440" w:right="1440" w:header="720" w:footer="720"/>
-      <w:pgNumType w:start="1"/>
     </w:sectPr>
   </w:body>
 </w:document>
@@ -990,6 +3726,45 @@
       <w:sz w:val="30"/>
       <w:szCs w:val="30"/>
     </w:rPr>
+  </w:style>
+  <w:style w:type="table" w:styleId="Table1">
+    <w:basedOn w:val="TableNormal"/>
+    <w:tblPr>
+      <w:tblStyleRowBandSize w:val="1"/>
+      <w:tblStyleColBandSize w:val="1"/>
+      <w:tblCellMar>
+        <w:top w:w="100.0" w:type="dxa"/>
+        <w:left w:w="100.0" w:type="dxa"/>
+        <w:bottom w:w="100.0" w:type="dxa"/>
+        <w:right w:w="100.0" w:type="dxa"/>
+      </w:tblCellMar>
+    </w:tblPr>
+  </w:style>
+  <w:style w:type="table" w:styleId="Table2">
+    <w:basedOn w:val="TableNormal"/>
+    <w:tblPr>
+      <w:tblStyleRowBandSize w:val="1"/>
+      <w:tblStyleColBandSize w:val="1"/>
+      <w:tblCellMar>
+        <w:top w:w="100.0" w:type="dxa"/>
+        <w:left w:w="100.0" w:type="dxa"/>
+        <w:bottom w:w="100.0" w:type="dxa"/>
+        <w:right w:w="100.0" w:type="dxa"/>
+      </w:tblCellMar>
+    </w:tblPr>
+  </w:style>
+  <w:style w:type="table" w:styleId="Table3">
+    <w:basedOn w:val="TableNormal"/>
+    <w:tblPr>
+      <w:tblStyleRowBandSize w:val="1"/>
+      <w:tblStyleColBandSize w:val="1"/>
+      <w:tblCellMar>
+        <w:top w:w="100.0" w:type="dxa"/>
+        <w:left w:w="100.0" w:type="dxa"/>
+        <w:bottom w:w="100.0" w:type="dxa"/>
+        <w:right w:w="100.0" w:type="dxa"/>
+      </w:tblCellMar>
+    </w:tblPr>
   </w:style>
 </w:styles>
 </file>

</xml_diff>